<commit_message>
Add free Assetstore assets
</commit_message>
<xml_diff>
--- a/Other/Dialogues.docx
+++ b/Other/Dialogues.docx
@@ -171,7 +171,13 @@
         <w:rPr>
           <w:lang w:val="en-GB"/>
         </w:rPr>
-        <w:t>these are all real or just some overpriced junk</w:t>
+        <w:t xml:space="preserve">these are all real or just some overpriced </w:t>
+      </w:r>
+      <w:r>
+        <w:rPr>
+          <w:lang w:val="en-GB"/>
+        </w:rPr>
+        <w:t>rubbish</w:t>
       </w:r>
       <w:r>
         <w:rPr>
@@ -233,48 +239,290 @@
         <w:rPr>
           <w:lang w:val="en-GB"/>
         </w:rPr>
-        <w:t>other interesting facts about them.”</w:t>
-      </w:r>
-    </w:p>
-    <w:p>
-      <w:pPr>
-        <w:rPr>
-          <w:lang w:val="en-GB"/>
-        </w:rPr>
-      </w:pPr>
-      <w:r>
-        <w:rPr>
-          <w:lang w:val="en-GB"/>
-        </w:rPr>
-        <w:t xml:space="preserve">Jan: “Oh, I’m sure of </w:t>
-      </w:r>
-      <w:proofErr w:type="gramStart"/>
-      <w:r>
-        <w:rPr>
-          <w:lang w:val="en-GB"/>
-        </w:rPr>
-        <w:t>that..</w:t>
-      </w:r>
-      <w:proofErr w:type="gramEnd"/>
-      <w:r>
-        <w:rPr>
-          <w:lang w:val="en-GB"/>
-        </w:rPr>
-        <w:t xml:space="preserve"> *</w:t>
-      </w:r>
-      <w:proofErr w:type="spellStart"/>
-      <w:r>
-        <w:rPr>
-          <w:lang w:val="en-GB"/>
-        </w:rPr>
-        <w:t>hohohoho</w:t>
-      </w:r>
-      <w:proofErr w:type="spellEnd"/>
-      <w:r>
-        <w:rPr>
-          <w:lang w:val="en-GB"/>
-        </w:rPr>
-        <w:t>*”</w:t>
+        <w:t>other interesting facts about them.</w:t>
+      </w:r>
+      <w:r>
+        <w:rPr>
+          <w:lang w:val="en-GB"/>
+        </w:rPr>
+        <w:t xml:space="preserve"> Within the next few weeks, I hope that I can make this exhibition more interesting to get more visitors. I can see we are .</w:t>
+      </w:r>
+      <w:r>
+        <w:rPr>
+          <w:lang w:val="en-GB"/>
+        </w:rPr>
+        <w:t>”</w:t>
+      </w:r>
+    </w:p>
+    <w:p>
+      <w:pPr>
+        <w:rPr>
+          <w:lang w:val="en-GB"/>
+        </w:rPr>
+      </w:pPr>
+      <w:r>
+        <w:rPr>
+          <w:lang w:val="en-GB"/>
+        </w:rPr>
+        <w:t>Jan: “Oh, I’m sure of that.. *hohohoho*”</w:t>
+      </w:r>
+    </w:p>
+    <w:p>
+      <w:pPr>
+        <w:pStyle w:val="berschrift2"/>
+        <w:rPr>
+          <w:lang w:val="en-GB"/>
+        </w:rPr>
+      </w:pPr>
+      <w:r>
+        <w:rPr>
+          <w:lang w:val="en-GB"/>
+        </w:rPr>
+        <w:t>Talk with Jan before first minigame</w:t>
+      </w:r>
+    </w:p>
+    <w:p>
+      <w:pPr>
+        <w:rPr>
+          <w:lang w:val="en-GB"/>
+        </w:rPr>
+      </w:pPr>
+      <w:r>
+        <w:rPr>
+          <w:lang w:val="en-GB"/>
+        </w:rPr>
+        <w:t>Jan: “</w:t>
+      </w:r>
+      <w:r>
+        <w:rPr>
+          <w:lang w:val="en-GB"/>
+        </w:rPr>
+        <w:t xml:space="preserve">I’ve just finished cleaning up for today, </w:t>
+      </w:r>
+      <w:r>
+        <w:rPr>
+          <w:lang w:val="en-GB"/>
+        </w:rPr>
+        <w:t xml:space="preserve">the hall is yours. There’s a lot </w:t>
+      </w:r>
+      <w:r>
+        <w:rPr>
+          <w:lang w:val="en-GB"/>
+        </w:rPr>
+        <w:t xml:space="preserve">of ‘rubbish’ inside the crate in the corner, but I would suggest you start analysing the already exhibited fragments, as they have the </w:t>
+      </w:r>
+      <w:r>
+        <w:rPr>
+          <w:lang w:val="en-GB"/>
+        </w:rPr>
+        <w:t>highest potential</w:t>
+      </w:r>
+      <w:r>
+        <w:rPr>
+          <w:lang w:val="en-GB"/>
+        </w:rPr>
+        <w:t xml:space="preserve">. If you need anything, I’ll be here </w:t>
+      </w:r>
+      <w:r>
+        <w:rPr>
+          <w:lang w:val="en-GB"/>
+        </w:rPr>
+        <w:t>until the end of my shift.”</w:t>
+      </w:r>
+    </w:p>
+    <w:p>
+      <w:pPr>
+        <w:pStyle w:val="berschrift2"/>
+        <w:rPr>
+          <w:lang w:val="en-GB"/>
+        </w:rPr>
+      </w:pPr>
+      <w:r>
+        <w:rPr>
+          <w:lang w:val="en-GB"/>
+        </w:rPr>
+        <w:t>First fragment encounter</w:t>
+      </w:r>
+    </w:p>
+    <w:p>
+      <w:pPr>
+        <w:rPr>
+          <w:lang w:val="en-GB"/>
+        </w:rPr>
+      </w:pPr>
+      <w:r>
+        <w:rPr>
+          <w:lang w:val="en-GB"/>
+        </w:rPr>
+        <w:t>AH: “Okay so what do he have here? &lt;Reading description of first fragment&gt;… What is this? I feel like I know this artefact,</w:t>
+      </w:r>
+      <w:r>
+        <w:rPr>
+          <w:lang w:val="en-GB"/>
+        </w:rPr>
+        <w:t xml:space="preserve"> but I have never studied this civilization</w:t>
+      </w:r>
+      <w:r>
+        <w:rPr>
+          <w:lang w:val="en-GB"/>
+        </w:rPr>
+        <w:t xml:space="preserve"> </w:t>
+      </w:r>
+      <w:r>
+        <w:rPr>
+          <w:lang w:val="en-GB"/>
+        </w:rPr>
+        <w:t>in detail</w:t>
+      </w:r>
+      <w:r>
+        <w:rPr>
+          <w:lang w:val="en-GB"/>
+        </w:rPr>
+        <w:t>…</w:t>
+      </w:r>
+      <w:r>
+        <w:rPr>
+          <w:lang w:val="en-GB"/>
+        </w:rPr>
+        <w:t>”</w:t>
+      </w:r>
+    </w:p>
+    <w:p>
+      <w:pPr>
+        <w:rPr>
+          <w:lang w:val="en-GB"/>
+        </w:rPr>
+      </w:pPr>
+      <w:r>
+        <w:rPr>
+          <w:lang w:val="en-GB"/>
+        </w:rPr>
+        <w:t>AH: “</w:t>
+      </w:r>
+      <w:r>
+        <w:rPr>
+          <w:lang w:val="en-GB"/>
+        </w:rPr>
+        <w:t>Ah, probably just my intuition. I’ll have a look at it up close so I can check for details on the fragment”.</w:t>
+      </w:r>
+    </w:p>
+    <w:p>
+      <w:pPr>
+        <w:rPr>
+          <w:lang w:val="en-GB"/>
+        </w:rPr>
+      </w:pPr>
+      <w:r>
+        <w:rPr>
+          <w:lang w:val="en-GB"/>
+        </w:rPr>
+        <w:t>&lt;Goes to fragment&gt;</w:t>
+      </w:r>
+    </w:p>
+    <w:p>
+      <w:pPr>
+        <w:rPr>
+          <w:lang w:val="en-GB"/>
+        </w:rPr>
+      </w:pPr>
+      <w:r>
+        <w:rPr>
+          <w:lang w:val="en-GB"/>
+        </w:rPr>
+        <w:t>AH: “&lt;Text fitting artefact&gt;. Hmm? It feels odd. Actually, my whole body feels kind of odd. Everything starts to blur.. What is happening??” (Aaaaaah) &lt;time-travel animation&gt;</w:t>
+      </w:r>
+    </w:p>
+    <w:p>
+      <w:pPr>
+        <w:pStyle w:val="berschrift1"/>
+        <w:rPr>
+          <w:lang w:val="en-GB"/>
+        </w:rPr>
+      </w:pPr>
+      <w:r>
+        <w:rPr>
+          <w:lang w:val="en-GB"/>
+        </w:rPr>
+        <w:t>Character Descriptions</w:t>
+      </w:r>
+    </w:p>
+    <w:p>
+      <w:pPr>
+        <w:pStyle w:val="berschrift2"/>
+        <w:rPr>
+          <w:lang w:val="en-GB"/>
+        </w:rPr>
+      </w:pPr>
+      <w:r>
+        <w:rPr>
+          <w:lang w:val="en-GB"/>
+        </w:rPr>
+        <w:t>AFH</w:t>
+      </w:r>
+    </w:p>
+    <w:p>
+      <w:pPr>
+        <w:rPr>
+          <w:lang w:val="en-GB"/>
+        </w:rPr>
+      </w:pPr>
+      <w:r>
+        <w:rPr>
+          <w:lang w:val="en-GB"/>
+        </w:rPr>
+        <w:t xml:space="preserve">Young, friendly but naive British archaeologist coming from a wealthy family that just finished his degree at a local top university. </w:t>
+      </w:r>
+      <w:r>
+        <w:rPr>
+          <w:lang w:val="en-GB"/>
+        </w:rPr>
+        <w:t xml:space="preserve">Initially, he </w:t>
+      </w:r>
+      <w:r>
+        <w:rPr>
+          <w:lang w:val="en-GB"/>
+        </w:rPr>
+        <w:t xml:space="preserve">wanted to go straight </w:t>
+      </w:r>
+      <w:r>
+        <w:rPr>
+          <w:lang w:val="en-GB"/>
+        </w:rPr>
+        <w:t xml:space="preserve">to a foreign country after university to start working on archaeological sites. But he hasn’t </w:t>
+      </w:r>
+      <w:r>
+        <w:rPr>
+          <w:lang w:val="en-GB"/>
+        </w:rPr>
+        <w:lastRenderedPageBreak/>
+        <w:t>been feeling well lately, so it seemed right to stay in the country for now and also strengthen his knowledge in artefacts and lost civilizations all around the world.</w:t>
+      </w:r>
+    </w:p>
+    <w:p>
+      <w:pPr>
+        <w:pStyle w:val="berschrift2"/>
+        <w:rPr>
+          <w:lang w:val="en-GB"/>
+        </w:rPr>
+      </w:pPr>
+      <w:r>
+        <w:rPr>
+          <w:lang w:val="en-GB"/>
+        </w:rPr>
+        <w:t>Jan</w:t>
+      </w:r>
+    </w:p>
+    <w:p>
+      <w:pPr>
+        <w:rPr>
+          <w:lang w:val="en-GB"/>
+        </w:rPr>
+      </w:pPr>
+      <w:r>
+        <w:rPr>
+          <w:lang w:val="en-GB"/>
+        </w:rPr>
+        <w:t>Mysterious old man who has been working in the museum for a long time. He seems to know a lot more than what his simple job here would suggest.</w:t>
       </w:r>
     </w:p>
     <w:sectPr>
@@ -410,6 +658,7 @@
     <w:lsdException w:name="HTML Sample" w:semiHidden="1" w:unhideWhenUsed="1"/>
     <w:lsdException w:name="HTML Typewriter" w:semiHidden="1" w:unhideWhenUsed="1"/>
     <w:lsdException w:name="HTML Variable" w:semiHidden="1" w:unhideWhenUsed="1"/>
+    <w:lsdException w:name="Normal Table" w:semiHidden="1" w:unhideWhenUsed="1"/>
     <w:lsdException w:name="annotation subject" w:semiHidden="1" w:unhideWhenUsed="1"/>
     <w:lsdException w:name="No List" w:semiHidden="1" w:unhideWhenUsed="1"/>
     <w:lsdException w:name="Outline List 1" w:semiHidden="1" w:unhideWhenUsed="1"/>
@@ -456,8 +705,10 @@
     <w:lsdException w:name="Table Subtle 2" w:semiHidden="1" w:unhideWhenUsed="1"/>
     <w:lsdException w:name="Table Web 1" w:semiHidden="1" w:unhideWhenUsed="1"/>
     <w:lsdException w:name="Table Web 2" w:semiHidden="1" w:unhideWhenUsed="1"/>
+    <w:lsdException w:name="Table Web 3" w:semiHidden="1" w:unhideWhenUsed="1"/>
     <w:lsdException w:name="Balloon Text" w:semiHidden="1" w:unhideWhenUsed="1"/>
     <w:lsdException w:name="Table Grid" w:uiPriority="39"/>
+    <w:lsdException w:name="Table Theme" w:semiHidden="1" w:unhideWhenUsed="1"/>
     <w:lsdException w:name="Placeholder Text" w:semiHidden="1"/>
     <w:lsdException w:name="No Spacing" w:uiPriority="1" w:qFormat="1"/>
     <w:lsdException w:name="Light Shading" w:uiPriority="60"/>

</xml_diff>

<commit_message>
Add first main scene prototype with intro dialogue and movement
</commit_message>
<xml_diff>
--- a/Other/Dialogues.docx
+++ b/Other/Dialogues.docx
@@ -92,7 +92,19 @@
         <w:rPr>
           <w:lang w:val="en-GB"/>
         </w:rPr>
-        <w:t>, is this the hall for the ‘lost artefacts’ exhibition”?</w:t>
+        <w:t>, is this the hall for the ‘lost artefacts’ exhibition</w:t>
+      </w:r>
+      <w:r>
+        <w:rPr>
+          <w:lang w:val="en-GB"/>
+        </w:rPr>
+        <w:t>?</w:t>
+      </w:r>
+      <w:r>
+        <w:rPr>
+          <w:lang w:val="en-GB"/>
+        </w:rPr>
+        <w:t>”</w:t>
       </w:r>
     </w:p>
     <w:p>
@@ -245,7 +257,19 @@
         <w:rPr>
           <w:lang w:val="en-GB"/>
         </w:rPr>
-        <w:t xml:space="preserve"> Within the next few weeks, I hope that I can make this exhibition more interesting to get more visitors. I can see we are .</w:t>
+        <w:t xml:space="preserve"> Within the next few weeks, I hope that I can make this exhibition more interesting to get more visitors</w:t>
+      </w:r>
+      <w:r>
+        <w:rPr>
+          <w:lang w:val="en-GB"/>
+        </w:rPr>
+        <w:t xml:space="preserve"> into the museum again</w:t>
+      </w:r>
+      <w:r>
+        <w:rPr>
+          <w:lang w:val="en-GB"/>
+        </w:rPr>
+        <w:t>.</w:t>
       </w:r>
       <w:r>
         <w:rPr>

</xml_diff>

<commit_message>
Added dialogues on click + artefact fake sprite
</commit_message>
<xml_diff>
--- a/Other/Dialogues.docx
+++ b/Other/Dialogues.docx
@@ -378,25 +378,13 @@
         <w:rPr>
           <w:lang w:val="en-GB"/>
         </w:rPr>
-        <w:t>AH: “Okay so what do he have here? &lt;Reading description of first fragment&gt;… What is this? I feel like I know this artefact,</w:t>
-      </w:r>
-      <w:r>
-        <w:rPr>
-          <w:lang w:val="en-GB"/>
-        </w:rPr>
-        <w:t xml:space="preserve"> but I have never studied this civilization</w:t>
-      </w:r>
-      <w:r>
-        <w:rPr>
-          <w:lang w:val="en-GB"/>
-        </w:rPr>
-        <w:t xml:space="preserve"> </w:t>
-      </w:r>
-      <w:r>
-        <w:rPr>
-          <w:lang w:val="en-GB"/>
-        </w:rPr>
-        <w:t>in detail</w:t>
+        <w:t xml:space="preserve">AH: “Okay so what do he have here? &lt;Reading description of first fragment&gt;… What is this? I feel like I </w:t>
+      </w:r>
+      <w:r>
+        <w:rPr>
+          <w:lang w:val="en-GB"/>
+        </w:rPr>
+        <w:t>can see the full artefact right in in front of me</w:t>
       </w:r>
       <w:r>
         <w:rPr>
@@ -427,7 +415,19 @@
         <w:rPr>
           <w:lang w:val="en-GB"/>
         </w:rPr>
-        <w:t>Ah, probably just my intuition. I’ll have a look at it up close so I can check for details on the fragment”.</w:t>
+        <w:t xml:space="preserve">Ah, probably just my intuition. I’ll have a look at it up close so I can </w:t>
+      </w:r>
+      <w:r>
+        <w:rPr>
+          <w:lang w:val="en-GB"/>
+        </w:rPr>
+        <w:t>analyse it in more detail.</w:t>
+      </w:r>
+      <w:r>
+        <w:rPr>
+          <w:lang w:val="en-GB"/>
+        </w:rPr>
+        <w:t>”</w:t>
       </w:r>
     </w:p>
     <w:p>

</xml_diff>

<commit_message>
Add some own sprites (shitty), add new character models + white male animation, improve dialogues
</commit_message>
<xml_diff>
--- a/Other/Dialogues.docx
+++ b/Other/Dialogues.docx
@@ -257,7 +257,7 @@
         <w:rPr>
           <w:lang w:val="en-GB"/>
         </w:rPr>
-        <w:t xml:space="preserve"> Within the next few weeks, I hope that I can make this exhibition more interesting to get more visitors</w:t>
+        <w:t xml:space="preserve"> Within the next few weeks, I hope that I can make this exhibition more interesting to get visitors</w:t>
       </w:r>
       <w:r>
         <w:rPr>
@@ -378,13 +378,81 @@
         <w:rPr>
           <w:lang w:val="en-GB"/>
         </w:rPr>
-        <w:t xml:space="preserve">AH: “Okay so what do he have here? &lt;Reading description of first fragment&gt;… What is this? I feel like I </w:t>
-      </w:r>
-      <w:r>
-        <w:rPr>
-          <w:lang w:val="en-GB"/>
-        </w:rPr>
-        <w:t>can see the full artefact right in in front of me</w:t>
+        <w:t>AH: “Okay so what do he have here?</w:t>
+      </w:r>
+      <w:r>
+        <w:rPr>
+          <w:lang w:val="en-GB"/>
+        </w:rPr>
+        <w:t>”</w:t>
+      </w:r>
+    </w:p>
+    <w:p>
+      <w:pPr>
+        <w:rPr>
+          <w:lang w:val="en-GB"/>
+        </w:rPr>
+      </w:pPr>
+      <w:r>
+        <w:rPr>
+          <w:lang w:val="en-GB"/>
+        </w:rPr>
+        <w:t xml:space="preserve"> &lt;Reading description of first fragment&gt;</w:t>
+      </w:r>
+    </w:p>
+    <w:p>
+      <w:pPr>
+        <w:rPr>
+          <w:lang w:val="en-GB"/>
+        </w:rPr>
+      </w:pPr>
+      <w:r>
+        <w:rPr>
+          <w:lang w:val="en-GB"/>
+        </w:rPr>
+        <w:t>AH: “</w:t>
+      </w:r>
+      <w:r>
+        <w:rPr>
+          <w:lang w:val="en-GB"/>
+        </w:rPr>
+        <w:t xml:space="preserve">What is this? I feel like </w:t>
+      </w:r>
+      <w:r>
+        <w:rPr>
+          <w:lang w:val="en-GB"/>
+        </w:rPr>
+        <w:t xml:space="preserve">I know where </w:t>
+      </w:r>
+      <w:r>
+        <w:rPr>
+          <w:lang w:val="en-GB"/>
+        </w:rPr>
+        <w:t>the complete artefact can be found</w:t>
+      </w:r>
+      <w:r>
+        <w:rPr>
+          <w:lang w:val="en-GB"/>
+        </w:rPr>
+        <w:t>,</w:t>
+      </w:r>
+      <w:r>
+        <w:rPr>
+          <w:lang w:val="en-GB"/>
+        </w:rPr>
+        <w:t xml:space="preserve"> but</w:t>
+      </w:r>
+      <w:r>
+        <w:rPr>
+          <w:lang w:val="en-GB"/>
+        </w:rPr>
+        <w:t xml:space="preserve"> </w:t>
+      </w:r>
+      <w:r>
+        <w:rPr>
+          <w:lang w:val="en-GB"/>
+        </w:rPr>
+        <w:t>how</w:t>
       </w:r>
       <w:r>
         <w:rPr>
@@ -396,6 +464,30 @@
         <w:rPr>
           <w:lang w:val="en-GB"/>
         </w:rPr>
+        <w:t xml:space="preserve"> </w:t>
+      </w:r>
+      <w:r>
+        <w:rPr>
+          <w:lang w:val="en-GB"/>
+        </w:rPr>
+        <w:t xml:space="preserve">Ah, probably just my intuition. I’ll have a look at it up close so I can </w:t>
+      </w:r>
+      <w:r>
+        <w:rPr>
+          <w:lang w:val="en-GB"/>
+        </w:rPr>
+        <w:t>check for further clues</w:t>
+      </w:r>
+      <w:r>
+        <w:rPr>
+          <w:lang w:val="en-GB"/>
+        </w:rPr>
+        <w:t>.</w:t>
+      </w:r>
+      <w:r>
+        <w:rPr>
+          <w:lang w:val="en-GB"/>
+        </w:rPr>
         <w:t>”</w:t>
       </w:r>
     </w:p>
@@ -409,19 +501,230 @@
         <w:rPr>
           <w:lang w:val="en-GB"/>
         </w:rPr>
-        <w:t>AH: “</w:t>
-      </w:r>
-      <w:r>
-        <w:rPr>
-          <w:lang w:val="en-GB"/>
-        </w:rPr>
-        <w:t xml:space="preserve">Ah, probably just my intuition. I’ll have a look at it up close so I can </w:t>
-      </w:r>
-      <w:r>
-        <w:rPr>
-          <w:lang w:val="en-GB"/>
-        </w:rPr>
-        <w:t>analyse it in more detail.</w:t>
+        <w:t>&lt;Goes to fragment&gt;</w:t>
+      </w:r>
+    </w:p>
+    <w:p>
+      <w:pPr>
+        <w:rPr>
+          <w:lang w:val="en-GB"/>
+        </w:rPr>
+      </w:pPr>
+      <w:r>
+        <w:rPr>
+          <w:lang w:val="en-GB"/>
+        </w:rPr>
+        <w:t xml:space="preserve">AH: “Hmm? </w:t>
+      </w:r>
+      <w:r>
+        <w:rPr>
+          <w:lang w:val="en-GB"/>
+        </w:rPr>
+        <w:t xml:space="preserve">This </w:t>
+      </w:r>
+      <w:r>
+        <w:rPr>
+          <w:lang w:val="en-GB"/>
+        </w:rPr>
+        <w:t>feels odd. Actually, my whole body feels kind of odd. Everything starts to blur.</w:t>
+      </w:r>
+      <w:r>
+        <w:rPr>
+          <w:lang w:val="en-GB"/>
+        </w:rPr>
+        <w:t>.</w:t>
+      </w:r>
+      <w:r>
+        <w:rPr>
+          <w:lang w:val="en-GB"/>
+        </w:rPr>
+        <w:t>. What is happening??” Aaaaaah</w:t>
+      </w:r>
+      <w:r>
+        <w:rPr>
+          <w:lang w:val="en-GB"/>
+        </w:rPr>
+        <w:t>!”</w:t>
+      </w:r>
+    </w:p>
+    <w:p>
+      <w:pPr>
+        <w:rPr>
+          <w:lang w:val="en-GB"/>
+        </w:rPr>
+      </w:pPr>
+      <w:r>
+        <w:rPr>
+          <w:lang w:val="en-GB"/>
+        </w:rPr>
+        <w:t>&lt;time-travel animation&gt;</w:t>
+      </w:r>
+    </w:p>
+    <w:p>
+      <w:pPr>
+        <w:pStyle w:val="berschrift2"/>
+        <w:rPr>
+          <w:lang w:val="en-GB"/>
+        </w:rPr>
+      </w:pPr>
+      <w:r>
+        <w:rPr>
+          <w:lang w:val="en-GB"/>
+        </w:rPr>
+        <w:t>Second fragment encounter</w:t>
+      </w:r>
+    </w:p>
+    <w:p>
+      <w:pPr>
+        <w:rPr>
+          <w:lang w:val="en-GB"/>
+        </w:rPr>
+      </w:pPr>
+      <w:r>
+        <w:rPr>
+          <w:lang w:val="en-GB"/>
+        </w:rPr>
+        <w:t>&lt;At fragment&gt;</w:t>
+      </w:r>
+    </w:p>
+    <w:p>
+      <w:pPr>
+        <w:rPr>
+          <w:lang w:val="en-GB"/>
+        </w:rPr>
+      </w:pPr>
+      <w:r>
+        <w:rPr>
+          <w:lang w:val="en-GB"/>
+        </w:rPr>
+        <w:t>“Here we go again…”</w:t>
+      </w:r>
+    </w:p>
+    <w:p>
+      <w:pPr>
+        <w:pStyle w:val="berschrift2"/>
+        <w:rPr>
+          <w:lang w:val="en-GB"/>
+        </w:rPr>
+      </w:pPr>
+      <w:r>
+        <w:rPr>
+          <w:lang w:val="en-GB"/>
+        </w:rPr>
+        <w:lastRenderedPageBreak/>
+        <w:t>Touch fragment again description</w:t>
+      </w:r>
+    </w:p>
+    <w:p>
+      <w:pPr>
+        <w:rPr>
+          <w:lang w:val="en-GB"/>
+        </w:rPr>
+      </w:pPr>
+      <w:r>
+        <w:rPr>
+          <w:lang w:val="en-GB"/>
+        </w:rPr>
+        <w:t>Play the artefact’s minigame again?</w:t>
+      </w:r>
+    </w:p>
+    <w:p>
+      <w:pPr>
+        <w:pStyle w:val="berschrift2"/>
+        <w:rPr>
+          <w:lang w:val="en-GB"/>
+        </w:rPr>
+      </w:pPr>
+      <w:r>
+        <w:rPr>
+          <w:lang w:val="en-GB"/>
+        </w:rPr>
+        <w:t>Sphinx nose description</w:t>
+      </w:r>
+    </w:p>
+    <w:p>
+      <w:pPr>
+        <w:rPr>
+          <w:lang w:val="en-GB"/>
+        </w:rPr>
+      </w:pPr>
+      <w:r>
+        <w:rPr>
+          <w:lang w:val="en-GB"/>
+        </w:rPr>
+        <w:t xml:space="preserve">“The </w:t>
+      </w:r>
+      <w:r>
+        <w:rPr>
+          <w:lang w:val="en-GB"/>
+        </w:rPr>
+        <w:t>Great Sphinx of Giza is the biggest known depiction of a Sphinx, a lion with a human</w:t>
+      </w:r>
+      <w:r>
+        <w:rPr>
+          <w:lang w:val="en-GB"/>
+        </w:rPr>
+        <w:t>’s</w:t>
+      </w:r>
+      <w:r>
+        <w:rPr>
+          <w:lang w:val="en-GB"/>
+        </w:rPr>
+        <w:t xml:space="preserve"> head. Archaeological evidence suggests that it was built during the reign of Egyptian </w:t>
+      </w:r>
+      <w:r>
+        <w:rPr>
+          <w:lang w:val="en-GB"/>
+        </w:rPr>
+        <w:t>pharaoh</w:t>
+      </w:r>
+      <w:r>
+        <w:rPr>
+          <w:lang w:val="en-GB"/>
+        </w:rPr>
+        <w:t xml:space="preserve"> Khafre (2558-2532 BC). The statue is intact except for its nose, which is missing completely. The artefact shown here is supposed to be a fragment of its nose. </w:t>
+      </w:r>
+      <w:r>
+        <w:rPr>
+          <w:lang w:val="en-GB"/>
+        </w:rPr>
+        <w:t xml:space="preserve">Many myths revolve around its disappearance, </w:t>
+      </w:r>
+      <w:r>
+        <w:rPr>
+          <w:lang w:val="en-GB"/>
+        </w:rPr>
+        <w:t>one of which assuming that</w:t>
+      </w:r>
+      <w:r>
+        <w:rPr>
+          <w:lang w:val="en-GB"/>
+        </w:rPr>
+        <w:t xml:space="preserve"> a cannonball fired by one of Napoleon’s soldiers hit </w:t>
+      </w:r>
+      <w:r>
+        <w:rPr>
+          <w:lang w:val="en-GB"/>
+        </w:rPr>
+        <w:t>the nose</w:t>
+      </w:r>
+      <w:r>
+        <w:rPr>
+          <w:lang w:val="en-GB"/>
+        </w:rPr>
+        <w:t xml:space="preserve">, though latest research </w:t>
+      </w:r>
+      <w:r>
+        <w:rPr>
+          <w:lang w:val="en-GB"/>
+        </w:rPr>
+        <w:t xml:space="preserve">indicates that a religious Muslim </w:t>
+      </w:r>
+      <w:r>
+        <w:rPr>
+          <w:lang w:val="en-GB"/>
+        </w:rPr>
+        <w:t>destroyed it in 1378 after local peasants started worshipping it.</w:t>
       </w:r>
       <w:r>
         <w:rPr>
@@ -432,28 +735,77 @@
     </w:p>
     <w:p>
       <w:pPr>
-        <w:rPr>
-          <w:lang w:val="en-GB"/>
-        </w:rPr>
-      </w:pPr>
-      <w:r>
-        <w:rPr>
-          <w:lang w:val="en-GB"/>
-        </w:rPr>
-        <w:t>&lt;Goes to fragment&gt;</w:t>
-      </w:r>
-    </w:p>
-    <w:p>
-      <w:pPr>
-        <w:rPr>
-          <w:lang w:val="en-GB"/>
-        </w:rPr>
-      </w:pPr>
-      <w:r>
-        <w:rPr>
-          <w:lang w:val="en-GB"/>
-        </w:rPr>
-        <w:t>AH: “&lt;Text fitting artefact&gt;. Hmm? It feels odd. Actually, my whole body feels kind of odd. Everything starts to blur.. What is happening??” (Aaaaaah) &lt;time-travel animation&gt;</w:t>
+        <w:pStyle w:val="berschrift2"/>
+        <w:rPr>
+          <w:lang w:val="en-GB"/>
+        </w:rPr>
+      </w:pPr>
+      <w:r>
+        <w:rPr>
+          <w:lang w:val="en-GB"/>
+        </w:rPr>
+        <w:t>Dino bone description</w:t>
+      </w:r>
+    </w:p>
+    <w:p>
+      <w:pPr>
+        <w:rPr>
+          <w:lang w:val="en-GB"/>
+        </w:rPr>
+      </w:pPr>
+      <w:r>
+        <w:rPr>
+          <w:lang w:val="en-GB"/>
+        </w:rPr>
+        <w:t>“Tyrannosaurus Rex, often abbreviated as T-Rex, was a speci</w:t>
+      </w:r>
+      <w:r>
+        <w:rPr>
+          <w:lang w:val="en-GB"/>
+        </w:rPr>
+        <w:t>es of large theropod dinosaur</w:t>
+      </w:r>
+      <w:r>
+        <w:rPr>
+          <w:lang w:val="en-GB"/>
+        </w:rPr>
+        <w:t xml:space="preserve">. </w:t>
+      </w:r>
+      <w:r>
+        <w:rPr>
+          <w:lang w:val="en-GB"/>
+        </w:rPr>
+        <w:t>Recovered specimen date back to the Upper Cretaceous period</w:t>
+      </w:r>
+      <w:r>
+        <w:rPr>
+          <w:lang w:val="en-GB"/>
+        </w:rPr>
+        <w:t>,</w:t>
+      </w:r>
+      <w:r>
+        <w:rPr>
+          <w:lang w:val="en-GB"/>
+        </w:rPr>
+        <w:t xml:space="preserve"> around 68 to 66 million years ago. A fragment of a </w:t>
+      </w:r>
+      <w:r>
+        <w:rPr>
+          <w:lang w:val="en-GB"/>
+        </w:rPr>
+        <w:t xml:space="preserve">specimen’s </w:t>
+      </w:r>
+      <w:r>
+        <w:rPr>
+          <w:lang w:val="en-GB"/>
+        </w:rPr>
+        <w:t xml:space="preserve">leg bone can be seen here. The species is one of </w:t>
+      </w:r>
+      <w:r>
+        <w:rPr>
+          <w:lang w:val="en-GB"/>
+        </w:rPr>
+        <w:t>the last known non-flying dinosaurs to live before the Cretaceous-Paleogene extinction event, during which approximately 75 percent of known species died. Its most probable cause was the impact of a 10km wide asteroid in the Gulf of Mexico.”</w:t>
       </w:r>
     </w:p>
     <w:p>
@@ -512,14 +864,7 @@
         <w:rPr>
           <w:lang w:val="en-GB"/>
         </w:rPr>
-        <w:t xml:space="preserve">to a foreign country after university to start working on archaeological sites. But he hasn’t </w:t>
-      </w:r>
-      <w:r>
-        <w:rPr>
-          <w:lang w:val="en-GB"/>
-        </w:rPr>
-        <w:lastRenderedPageBreak/>
-        <w:t>been feeling well lately, so it seemed right to stay in the country for now and also strengthen his knowledge in artefacts and lost civilizations all around the world.</w:t>
+        <w:t>to a foreign country after university to start working on archaeological sites. But he hasn’t been feeling well lately, so it seemed right to stay in the country for now and also strengthen his knowledge in artefacts and lost civilizations all around the world.</w:t>
       </w:r>
     </w:p>
     <w:p>
@@ -1009,7 +1354,6 @@
   <w:style w:type="character" w:default="1" w:styleId="Absatz-Standardschriftart">
     <w:name w:val="Default Paragraph Font"/>
     <w:uiPriority w:val="1"/>
-    <w:semiHidden/>
     <w:unhideWhenUsed/>
   </w:style>
   <w:style w:type="table" w:default="1" w:styleId="NormaleTabelle">

</xml_diff>

<commit_message>
Add character portraits, add scrolling sound, continue dialogue writing
</commit_message>
<xml_diff>
--- a/Other/Dialogues.docx
+++ b/Other/Dialogues.docx
@@ -353,6 +353,39 @@
         </w:rPr>
         <w:t>until the end of my shift.”</w:t>
       </w:r>
+      <w:r>
+        <w:rPr>
+          <w:lang w:val="en-GB"/>
+        </w:rPr>
+        <w:br/>
+        <w:t>“Oh, and one thing: Did you know that you can always press ESC to pause the game?”</w:t>
+      </w:r>
+    </w:p>
+    <w:p>
+      <w:pPr>
+        <w:rPr>
+          <w:lang w:val="en-GB"/>
+        </w:rPr>
+      </w:pPr>
+      <w:r>
+        <w:rPr>
+          <w:lang w:val="en-GB"/>
+        </w:rPr>
+        <w:t>AH: “What?”</w:t>
+      </w:r>
+    </w:p>
+    <w:p>
+      <w:pPr>
+        <w:rPr>
+          <w:lang w:val="en-GB"/>
+        </w:rPr>
+      </w:pPr>
+      <w:r>
+        <w:rPr>
+          <w:lang w:val="en-GB"/>
+        </w:rPr>
+        <w:t>Jan: “What?”</w:t>
+      </w:r>
     </w:p>
     <w:p>
       <w:pPr>
@@ -365,6 +398,333 @@
         <w:rPr>
           <w:lang w:val="en-GB"/>
         </w:rPr>
+        <w:t>Talk with Jan after first minigame</w:t>
+      </w:r>
+    </w:p>
+    <w:p>
+      <w:pPr>
+        <w:rPr>
+          <w:lang w:val="en-GB"/>
+        </w:rPr>
+      </w:pPr>
+      <w:r>
+        <w:rPr>
+          <w:lang w:val="en-GB"/>
+        </w:rPr>
+        <w:t>AH: “…………What…….. was that?”</w:t>
+      </w:r>
+    </w:p>
+    <w:p>
+      <w:pPr>
+        <w:rPr>
+          <w:lang w:val="en-GB"/>
+        </w:rPr>
+      </w:pPr>
+      <w:r>
+        <w:rPr>
+          <w:lang w:val="en-GB"/>
+        </w:rPr>
+        <w:t>Jan: “Are you alright? There was a big flash in the hall and afterwards, you were gone. After another flash just now, I found you lying on the floor.”</w:t>
+      </w:r>
+    </w:p>
+    <w:p>
+      <w:pPr>
+        <w:rPr>
+          <w:lang w:val="en-GB"/>
+        </w:rPr>
+      </w:pPr>
+      <w:r>
+        <w:rPr>
+          <w:lang w:val="en-GB"/>
+        </w:rPr>
+        <w:t>AH: “I feel like I just had the weirdest dream… I dreamt that I went back into the time of the artefact fragment I touched before and was able to recover the complete artefact.”</w:t>
+      </w:r>
+    </w:p>
+    <w:p>
+      <w:pPr>
+        <w:rPr>
+          <w:lang w:val="en-GB"/>
+        </w:rPr>
+      </w:pPr>
+      <w:r>
+        <w:rPr>
+          <w:lang w:val="en-GB"/>
+        </w:rPr>
+        <w:t>Jan: “I don’t think that was a dream young man. The artefact is right there!”</w:t>
+      </w:r>
+    </w:p>
+    <w:p>
+      <w:pPr>
+        <w:rPr>
+          <w:lang w:val="en-GB"/>
+        </w:rPr>
+      </w:pPr>
+      <w:r>
+        <w:rPr>
+          <w:lang w:val="en-GB"/>
+        </w:rPr>
+        <w:t>AH: “Impossible..”</w:t>
+      </w:r>
+    </w:p>
+    <w:p>
+      <w:pPr>
+        <w:pStyle w:val="berschrift2"/>
+        <w:rPr>
+          <w:lang w:val="en-GB"/>
+        </w:rPr>
+      </w:pPr>
+      <w:r>
+        <w:rPr>
+          <w:lang w:val="en-GB"/>
+        </w:rPr>
+        <w:lastRenderedPageBreak/>
+        <w:t>Push-Talk with Jan between minigames</w:t>
+      </w:r>
+    </w:p>
+    <w:p>
+      <w:pPr>
+        <w:rPr>
+          <w:lang w:val="en-GB"/>
+        </w:rPr>
+      </w:pPr>
+      <w:r>
+        <w:rPr>
+          <w:lang w:val="en-GB"/>
+        </w:rPr>
+        <w:t>Jan: “I don’t know how you acquired this ability to recover artefacts, but I’d say you make the best out of it and use it to make this exhibition the best the world has ever seen!”</w:t>
+      </w:r>
+      <w:r>
+        <w:rPr>
+          <w:lang w:val="en-GB"/>
+        </w:rPr>
+        <w:br/>
+        <w:t>“Let’s hope you can finish what I couldn’t.”</w:t>
+      </w:r>
+    </w:p>
+    <w:p>
+      <w:pPr>
+        <w:rPr>
+          <w:lang w:val="en-GB"/>
+        </w:rPr>
+      </w:pPr>
+      <w:r>
+        <w:rPr>
+          <w:lang w:val="en-GB"/>
+        </w:rPr>
+        <w:t>AH: “What do you mean by that?”</w:t>
+      </w:r>
+    </w:p>
+    <w:p>
+      <w:pPr>
+        <w:rPr>
+          <w:lang w:val="en-GB"/>
+        </w:rPr>
+      </w:pPr>
+      <w:r>
+        <w:rPr>
+          <w:lang w:val="en-GB"/>
+        </w:rPr>
+        <w:t xml:space="preserve">Jan: “That, young man, you need to find out for yourself.. </w:t>
+      </w:r>
+      <w:r>
+        <w:rPr>
+          <w:lang w:val="en-GB"/>
+        </w:rPr>
+        <w:t>*hohohoho*</w:t>
+      </w:r>
+      <w:r>
+        <w:rPr>
+          <w:lang w:val="en-GB"/>
+        </w:rPr>
+        <w:t>”</w:t>
+      </w:r>
+    </w:p>
+    <w:p>
+      <w:pPr>
+        <w:pStyle w:val="berschrift2"/>
+        <w:rPr>
+          <w:lang w:val="en-GB"/>
+        </w:rPr>
+      </w:pPr>
+      <w:r>
+        <w:rPr>
+          <w:lang w:val="en-GB"/>
+        </w:rPr>
+        <w:t>Talk with Khafre</w:t>
+      </w:r>
+    </w:p>
+    <w:p>
+      <w:pPr>
+        <w:rPr>
+          <w:lang w:val="en-GB"/>
+        </w:rPr>
+      </w:pPr>
+      <w:r>
+        <w:rPr>
+          <w:lang w:val="en-GB"/>
+        </w:rPr>
+        <w:t>Khafre: “</w:t>
+      </w:r>
+      <w:r>
+        <w:rPr>
+          <w:lang w:val="en-GB"/>
+        </w:rPr>
+        <w:t xml:space="preserve">Hello my name is </w:t>
+      </w:r>
+      <w:r>
+        <w:rPr>
+          <w:lang w:val="en-GB"/>
+        </w:rPr>
+        <w:t>Khafre</w:t>
+      </w:r>
+      <w:r>
+        <w:rPr>
+          <w:lang w:val="en-GB"/>
+        </w:rPr>
+        <w:t>, how did you find me?</w:t>
+      </w:r>
+      <w:r>
+        <w:rPr>
+          <w:lang w:val="en-GB"/>
+        </w:rPr>
+        <w:t xml:space="preserve"> </w:t>
+      </w:r>
+      <w:r>
+        <w:rPr>
+          <w:lang w:val="en-GB"/>
+        </w:rPr>
+        <w:t>You must be an extraordinarily skilled adventurer to make it to my burial chamber.</w:t>
+      </w:r>
+      <w:r>
+        <w:rPr>
+          <w:lang w:val="en-GB"/>
+        </w:rPr>
+        <w:t>”</w:t>
+      </w:r>
+      <w:r>
+        <w:rPr>
+          <w:lang w:val="en-GB"/>
+        </w:rPr>
+        <w:br/>
+        <w:t xml:space="preserve">“Now that you </w:t>
+      </w:r>
+      <w:r>
+        <w:rPr>
+          <w:lang w:val="en-GB"/>
+        </w:rPr>
+        <w:t>have freed me from my curse</w:t>
+      </w:r>
+      <w:r>
+        <w:rPr>
+          <w:lang w:val="en-GB"/>
+        </w:rPr>
+        <w:t>, I can finally be judged by the gods and travel to Aaru, so my soul can be at rest. In order to express my appreciation, I will grant you one wish.</w:t>
+      </w:r>
+      <w:r>
+        <w:rPr>
+          <w:lang w:val="en-GB"/>
+        </w:rPr>
+        <w:t>”</w:t>
+      </w:r>
+    </w:p>
+    <w:p>
+      <w:pPr>
+        <w:rPr>
+          <w:lang w:val="en-GB"/>
+        </w:rPr>
+      </w:pPr>
+      <w:r>
+        <w:rPr>
+          <w:lang w:val="en-GB"/>
+        </w:rPr>
+        <w:t>AH: “</w:t>
+      </w:r>
+      <w:r>
+        <w:rPr>
+          <w:lang w:val="en-GB"/>
+        </w:rPr>
+        <w:t>I am a time traveller coming from the far future</w:t>
+      </w:r>
+      <w:r>
+        <w:rPr>
+          <w:lang w:val="en-GB"/>
+        </w:rPr>
+        <w:t>, looking for lost artefacts for our museum exhibition</w:t>
+      </w:r>
+      <w:r>
+        <w:rPr>
+          <w:lang w:val="en-GB"/>
+        </w:rPr>
+        <w:t xml:space="preserve">. Hundreds of years after your death, the nose of the Sphinx was destroyed under mysterious circumstances. </w:t>
+      </w:r>
+      <w:r>
+        <w:rPr>
+          <w:lang w:val="en-GB"/>
+        </w:rPr>
+        <w:t>Your majesty, please, can you restore it back to its former glory?”</w:t>
+      </w:r>
+    </w:p>
+    <w:p>
+      <w:pPr>
+        <w:rPr>
+          <w:lang w:val="en-GB"/>
+        </w:rPr>
+      </w:pPr>
+      <w:r>
+        <w:rPr>
+          <w:lang w:val="en-GB"/>
+        </w:rPr>
+        <w:t>Khafre: “What a disgusting act! It must have been committed by the same people that put this hex on me. I will gladly fulfil this wish</w:t>
+      </w:r>
+      <w:r>
+        <w:rPr>
+          <w:lang w:val="en-GB"/>
+        </w:rPr>
+        <w:t xml:space="preserve"> and also provide a Sphinx monument for your museum</w:t>
+      </w:r>
+      <w:r>
+        <w:rPr>
+          <w:lang w:val="en-GB"/>
+        </w:rPr>
+        <w:t>.”</w:t>
+      </w:r>
+      <w:r>
+        <w:rPr>
+          <w:lang w:val="en-GB"/>
+        </w:rPr>
+        <w:br/>
+        <w:t xml:space="preserve">“Farewell, brave archaelogist, may you do well in your further efforts to </w:t>
+      </w:r>
+      <w:r>
+        <w:rPr>
+          <w:lang w:val="en-GB"/>
+        </w:rPr>
+        <w:t xml:space="preserve">improve the exhibition and </w:t>
+      </w:r>
+      <w:r>
+        <w:rPr>
+          <w:lang w:val="en-GB"/>
+        </w:rPr>
+        <w:t>make the world a better place</w:t>
+      </w:r>
+      <w:r>
+        <w:rPr>
+          <w:lang w:val="en-GB"/>
+        </w:rPr>
+        <w:t>!”</w:t>
+      </w:r>
+    </w:p>
+    <w:p>
+      <w:pPr>
+        <w:pStyle w:val="berschrift2"/>
+        <w:rPr>
+          <w:lang w:val="en-GB"/>
+        </w:rPr>
+      </w:pPr>
+      <w:r>
+        <w:rPr>
+          <w:lang w:val="en-GB"/>
+        </w:rPr>
         <w:t>First fragment encounter</w:t>
       </w:r>
     </w:p>
@@ -611,21 +971,126 @@
         <w:rPr>
           <w:lang w:val="en-GB"/>
         </w:rPr>
+        <w:t>Touch fragment again description</w:t>
+      </w:r>
+    </w:p>
+    <w:p>
+      <w:pPr>
+        <w:rPr>
+          <w:lang w:val="en-GB"/>
+        </w:rPr>
+      </w:pPr>
+      <w:r>
+        <w:rPr>
+          <w:lang w:val="en-GB"/>
+        </w:rPr>
+        <w:t>Play the artefact’s minigame again?</w:t>
+      </w:r>
+    </w:p>
+    <w:p>
+      <w:pPr>
+        <w:pStyle w:val="berschrift2"/>
+        <w:rPr>
+          <w:lang w:val="en-GB"/>
+        </w:rPr>
+      </w:pPr>
+      <w:r>
+        <w:rPr>
+          <w:lang w:val="en-GB"/>
+        </w:rPr>
         <w:lastRenderedPageBreak/>
-        <w:t>Touch fragment again description</w:t>
-      </w:r>
-    </w:p>
-    <w:p>
-      <w:pPr>
-        <w:rPr>
-          <w:lang w:val="en-GB"/>
-        </w:rPr>
-      </w:pPr>
-      <w:r>
-        <w:rPr>
-          <w:lang w:val="en-GB"/>
-        </w:rPr>
-        <w:t>Play the artefact’s minigame again?</w:t>
+        <w:t>Sphinx nose description</w:t>
+      </w:r>
+    </w:p>
+    <w:p>
+      <w:pPr>
+        <w:rPr>
+          <w:lang w:val="en-GB"/>
+        </w:rPr>
+      </w:pPr>
+      <w:r>
+        <w:rPr>
+          <w:lang w:val="en-GB"/>
+        </w:rPr>
+        <w:t xml:space="preserve">“The </w:t>
+      </w:r>
+      <w:r>
+        <w:rPr>
+          <w:lang w:val="en-GB"/>
+        </w:rPr>
+        <w:t>Great Sphinx of Giza is the biggest known depiction of a Sphinx, a lion with a human</w:t>
+      </w:r>
+      <w:r>
+        <w:rPr>
+          <w:lang w:val="en-GB"/>
+        </w:rPr>
+        <w:t>’s</w:t>
+      </w:r>
+      <w:r>
+        <w:rPr>
+          <w:lang w:val="en-GB"/>
+        </w:rPr>
+        <w:t xml:space="preserve"> head. Archaeological evidence suggests that it was built during the reign of Egyptian </w:t>
+      </w:r>
+      <w:r>
+        <w:rPr>
+          <w:lang w:val="en-GB"/>
+        </w:rPr>
+        <w:t>pharaoh</w:t>
+      </w:r>
+      <w:r>
+        <w:rPr>
+          <w:lang w:val="en-GB"/>
+        </w:rPr>
+        <w:t xml:space="preserve"> Khafre (2558-2532 BC). The statue is intact except for its nose, which is missing completely. The artefact shown here is supposed to be a fragment of its nose. </w:t>
+      </w:r>
+      <w:r>
+        <w:rPr>
+          <w:lang w:val="en-GB"/>
+        </w:rPr>
+        <w:t xml:space="preserve">Many myths revolve around its disappearance, </w:t>
+      </w:r>
+      <w:r>
+        <w:rPr>
+          <w:lang w:val="en-GB"/>
+        </w:rPr>
+        <w:t>one of which assuming that</w:t>
+      </w:r>
+      <w:r>
+        <w:rPr>
+          <w:lang w:val="en-GB"/>
+        </w:rPr>
+        <w:t xml:space="preserve"> a cannonball fired by one of Napoleon’s soldiers hit </w:t>
+      </w:r>
+      <w:r>
+        <w:rPr>
+          <w:lang w:val="en-GB"/>
+        </w:rPr>
+        <w:t>the nose</w:t>
+      </w:r>
+      <w:r>
+        <w:rPr>
+          <w:lang w:val="en-GB"/>
+        </w:rPr>
+        <w:t xml:space="preserve">, though latest research </w:t>
+      </w:r>
+      <w:r>
+        <w:rPr>
+          <w:lang w:val="en-GB"/>
+        </w:rPr>
+        <w:t xml:space="preserve">indicates that a religious Muslim </w:t>
+      </w:r>
+      <w:r>
+        <w:rPr>
+          <w:lang w:val="en-GB"/>
+        </w:rPr>
+        <w:t>destroyed it in 1378 after local peasants started worshipping it.</w:t>
+      </w:r>
+      <w:r>
+        <w:rPr>
+          <w:lang w:val="en-GB"/>
+        </w:rPr>
+        <w:t>”</w:t>
       </w:r>
     </w:p>
     <w:p>
@@ -639,92 +1104,219 @@
         <w:rPr>
           <w:lang w:val="en-GB"/>
         </w:rPr>
-        <w:t>Sphinx nose description</w:t>
-      </w:r>
-    </w:p>
-    <w:p>
-      <w:pPr>
-        <w:rPr>
-          <w:lang w:val="en-GB"/>
-        </w:rPr>
-      </w:pPr>
-      <w:r>
-        <w:rPr>
-          <w:lang w:val="en-GB"/>
-        </w:rPr>
-        <w:t xml:space="preserve">“The </w:t>
-      </w:r>
-      <w:r>
-        <w:rPr>
-          <w:lang w:val="en-GB"/>
-        </w:rPr>
-        <w:t>Great Sphinx of Giza is the biggest known depiction of a Sphinx, a lion with a human</w:t>
-      </w:r>
-      <w:r>
-        <w:rPr>
-          <w:lang w:val="en-GB"/>
-        </w:rPr>
-        <w:t>’s</w:t>
-      </w:r>
-      <w:r>
-        <w:rPr>
-          <w:lang w:val="en-GB"/>
-        </w:rPr>
-        <w:t xml:space="preserve"> head. Archaeological evidence suggests that it was built during the reign of Egyptian </w:t>
-      </w:r>
-      <w:r>
-        <w:rPr>
-          <w:lang w:val="en-GB"/>
-        </w:rPr>
-        <w:t>pharaoh</w:t>
-      </w:r>
-      <w:r>
-        <w:rPr>
-          <w:lang w:val="en-GB"/>
-        </w:rPr>
-        <w:t xml:space="preserve"> Khafre (2558-2532 BC). The statue is intact except for its nose, which is missing completely. The artefact shown here is supposed to be a fragment of its nose. </w:t>
-      </w:r>
-      <w:r>
-        <w:rPr>
-          <w:lang w:val="en-GB"/>
-        </w:rPr>
-        <w:t xml:space="preserve">Many myths revolve around its disappearance, </w:t>
-      </w:r>
-      <w:r>
-        <w:rPr>
-          <w:lang w:val="en-GB"/>
-        </w:rPr>
-        <w:t>one of which assuming that</w:t>
-      </w:r>
-      <w:r>
-        <w:rPr>
-          <w:lang w:val="en-GB"/>
-        </w:rPr>
-        <w:t xml:space="preserve"> a cannonball fired by one of Napoleon’s soldiers hit </w:t>
-      </w:r>
-      <w:r>
-        <w:rPr>
-          <w:lang w:val="en-GB"/>
-        </w:rPr>
-        <w:t>the nose</w:t>
-      </w:r>
-      <w:r>
-        <w:rPr>
-          <w:lang w:val="en-GB"/>
-        </w:rPr>
-        <w:t xml:space="preserve">, though latest research </w:t>
-      </w:r>
-      <w:r>
-        <w:rPr>
-          <w:lang w:val="en-GB"/>
-        </w:rPr>
-        <w:t xml:space="preserve">indicates that a religious Muslim </w:t>
-      </w:r>
-      <w:r>
-        <w:rPr>
-          <w:lang w:val="en-GB"/>
-        </w:rPr>
-        <w:t>destroyed it in 1378 after local peasants started worshipping it.</w:t>
+        <w:t>Dino bone description</w:t>
+      </w:r>
+    </w:p>
+    <w:p>
+      <w:pPr>
+        <w:rPr>
+          <w:lang w:val="en-GB"/>
+        </w:rPr>
+      </w:pPr>
+      <w:r>
+        <w:rPr>
+          <w:lang w:val="en-GB"/>
+        </w:rPr>
+        <w:t>“Tyrannosaurus Rex, often abbreviated as T-Rex, was a speci</w:t>
+      </w:r>
+      <w:r>
+        <w:rPr>
+          <w:lang w:val="en-GB"/>
+        </w:rPr>
+        <w:t>es of large theropod dinosaur</w:t>
+      </w:r>
+      <w:r>
+        <w:rPr>
+          <w:lang w:val="en-GB"/>
+        </w:rPr>
+        <w:t xml:space="preserve">. </w:t>
+      </w:r>
+      <w:r>
+        <w:rPr>
+          <w:lang w:val="en-GB"/>
+        </w:rPr>
+        <w:t>Recovered specimen date back to the Upper Cretaceous period</w:t>
+      </w:r>
+      <w:r>
+        <w:rPr>
+          <w:lang w:val="en-GB"/>
+        </w:rPr>
+        <w:t>,</w:t>
+      </w:r>
+      <w:r>
+        <w:rPr>
+          <w:lang w:val="en-GB"/>
+        </w:rPr>
+        <w:t xml:space="preserve"> around 68 to 66 million years ago. A fragment of a </w:t>
+      </w:r>
+      <w:r>
+        <w:rPr>
+          <w:lang w:val="en-GB"/>
+        </w:rPr>
+        <w:t xml:space="preserve">specimen’s </w:t>
+      </w:r>
+      <w:r>
+        <w:rPr>
+          <w:lang w:val="en-GB"/>
+        </w:rPr>
+        <w:t xml:space="preserve">leg bone can be seen here. The species is one of </w:t>
+      </w:r>
+      <w:r>
+        <w:rPr>
+          <w:lang w:val="en-GB"/>
+        </w:rPr>
+        <w:t>the last known non-flying dinosaurs to live before the Cretaceous-Paleogene extinction event, during which approximately 75 percent of known species died. Its most probable cause was the impact of a 10km wide asteroid in the Gulf of Mexico.”</w:t>
+      </w:r>
+    </w:p>
+    <w:p>
+      <w:pPr>
+        <w:pStyle w:val="berschrift1"/>
+        <w:rPr>
+          <w:lang w:val="en-GB"/>
+        </w:rPr>
+      </w:pPr>
+      <w:r>
+        <w:rPr>
+          <w:lang w:val="en-GB"/>
+        </w:rPr>
+        <w:t>Character Descriptions</w:t>
+      </w:r>
+    </w:p>
+    <w:p>
+      <w:pPr>
+        <w:pStyle w:val="berschrift2"/>
+        <w:rPr>
+          <w:lang w:val="en-GB"/>
+        </w:rPr>
+      </w:pPr>
+      <w:r>
+        <w:rPr>
+          <w:lang w:val="en-GB"/>
+        </w:rPr>
+        <w:t>AFH</w:t>
+      </w:r>
+    </w:p>
+    <w:p>
+      <w:pPr>
+        <w:rPr>
+          <w:lang w:val="en-GB"/>
+        </w:rPr>
+      </w:pPr>
+      <w:r>
+        <w:rPr>
+          <w:lang w:val="en-GB"/>
+        </w:rPr>
+        <w:t xml:space="preserve">Young, friendly but naive British archaeologist coming from a wealthy family that just finished his degree at a local top university. </w:t>
+      </w:r>
+      <w:r>
+        <w:rPr>
+          <w:lang w:val="en-GB"/>
+        </w:rPr>
+        <w:t xml:space="preserve">Initially, he </w:t>
+      </w:r>
+      <w:r>
+        <w:rPr>
+          <w:lang w:val="en-GB"/>
+        </w:rPr>
+        <w:t xml:space="preserve">wanted to go straight </w:t>
+      </w:r>
+      <w:r>
+        <w:rPr>
+          <w:lang w:val="en-GB"/>
+        </w:rPr>
+        <w:t>to a foreign country after university to start working on archaeological sites. But he hasn’t been feeling well lately, so it seemed right to stay in the country for now and also strengthen his knowledge in artefacts and lost civilizations all around the world.</w:t>
+      </w:r>
+    </w:p>
+    <w:p>
+      <w:pPr>
+        <w:pStyle w:val="berschrift2"/>
+        <w:rPr>
+          <w:lang w:val="en-GB"/>
+        </w:rPr>
+      </w:pPr>
+      <w:r>
+        <w:rPr>
+          <w:lang w:val="en-GB"/>
+        </w:rPr>
+        <w:t>Jan</w:t>
+      </w:r>
+    </w:p>
+    <w:p>
+      <w:pPr>
+        <w:rPr>
+          <w:lang w:val="en-GB"/>
+        </w:rPr>
+      </w:pPr>
+      <w:r>
+        <w:rPr>
+          <w:lang w:val="en-GB"/>
+        </w:rPr>
+        <w:t>Mysterious old man who has been working in the museum for a long time. He seems to know a lot more than what his simple job here would suggest.</w:t>
+      </w:r>
+    </w:p>
+    <w:p>
+      <w:pPr>
+        <w:pStyle w:val="berschrift1"/>
+        <w:rPr>
+          <w:lang w:val="en-GB"/>
+        </w:rPr>
+      </w:pPr>
+      <w:r>
+        <w:rPr>
+          <w:lang w:val="en-GB"/>
+        </w:rPr>
+        <w:t>Old dialogues</w:t>
+      </w:r>
+    </w:p>
+    <w:p>
+      <w:pPr>
+        <w:pStyle w:val="berschrift2"/>
+        <w:rPr>
+          <w:lang w:val="en-GB"/>
+        </w:rPr>
+      </w:pPr>
+      <w:r>
+        <w:rPr>
+          <w:lang w:val="en-GB"/>
+        </w:rPr>
+        <w:t>Talk with Khafre</w:t>
+      </w:r>
+      <w:r>
+        <w:rPr>
+          <w:lang w:val="en-GB"/>
+        </w:rPr>
+        <w:tab/>
+      </w:r>
+    </w:p>
+    <w:p>
+      <w:pPr>
+        <w:rPr>
+          <w:lang w:val="en-GB"/>
+        </w:rPr>
+      </w:pPr>
+      <w:r>
+        <w:rPr>
+          <w:lang w:val="en-GB"/>
+        </w:rPr>
+        <w:t>Khafre: “</w:t>
+      </w:r>
+      <w:r>
+        <w:rPr>
+          <w:lang w:val="en-GB"/>
+        </w:rPr>
+        <w:t>Hello my name is chafre, how did you find me?</w:t>
+      </w:r>
+      <w:r>
+        <w:rPr>
+          <w:lang w:val="en-GB"/>
+        </w:rPr>
+        <w:t xml:space="preserve"> </w:t>
+      </w:r>
+      <w:r>
+        <w:rPr>
+          <w:lang w:val="en-GB"/>
+        </w:rPr>
+        <w:t>You must be an extraordinarily skilled adventurer to make it to my burial chamber.</w:t>
       </w:r>
       <w:r>
         <w:rPr>
@@ -735,163 +1327,114 @@
     </w:p>
     <w:p>
       <w:pPr>
-        <w:pStyle w:val="berschrift2"/>
-        <w:rPr>
-          <w:lang w:val="en-GB"/>
-        </w:rPr>
-      </w:pPr>
-      <w:r>
-        <w:rPr>
-          <w:lang w:val="en-GB"/>
-        </w:rPr>
-        <w:t>Dino bone description</w:t>
-      </w:r>
-    </w:p>
-    <w:p>
-      <w:pPr>
-        <w:rPr>
-          <w:lang w:val="en-GB"/>
-        </w:rPr>
-      </w:pPr>
-      <w:r>
-        <w:rPr>
-          <w:lang w:val="en-GB"/>
-        </w:rPr>
-        <w:t>“Tyrannosaurus Rex, often abbreviated as T-Rex, was a speci</w:t>
-      </w:r>
-      <w:r>
-        <w:rPr>
-          <w:lang w:val="en-GB"/>
-        </w:rPr>
-        <w:t>es of large theropod dinosaur</w:t>
-      </w:r>
-      <w:r>
-        <w:rPr>
-          <w:lang w:val="en-GB"/>
-        </w:rPr>
-        <w:t xml:space="preserve">. </w:t>
-      </w:r>
-      <w:r>
-        <w:rPr>
-          <w:lang w:val="en-GB"/>
-        </w:rPr>
-        <w:t>Recovered specimen date back to the Upper Cretaceous period</w:t>
-      </w:r>
-      <w:r>
-        <w:rPr>
-          <w:lang w:val="en-GB"/>
-        </w:rPr>
-        <w:t>,</w:t>
-      </w:r>
-      <w:r>
-        <w:rPr>
-          <w:lang w:val="en-GB"/>
-        </w:rPr>
-        <w:t xml:space="preserve"> around 68 to 66 million years ago. A fragment of a </w:t>
-      </w:r>
-      <w:r>
-        <w:rPr>
-          <w:lang w:val="en-GB"/>
-        </w:rPr>
-        <w:t xml:space="preserve">specimen’s </w:t>
-      </w:r>
-      <w:r>
-        <w:rPr>
-          <w:lang w:val="en-GB"/>
-        </w:rPr>
-        <w:t xml:space="preserve">leg bone can be seen here. The species is one of </w:t>
-      </w:r>
-      <w:r>
-        <w:rPr>
-          <w:lang w:val="en-GB"/>
-        </w:rPr>
-        <w:t>the last known non-flying dinosaurs to live before the Cretaceous-Paleogene extinction event, during which approximately 75 percent of known species died. Its most probable cause was the impact of a 10km wide asteroid in the Gulf of Mexico.”</w:t>
-      </w:r>
-    </w:p>
-    <w:p>
-      <w:pPr>
-        <w:pStyle w:val="berschrift1"/>
-        <w:rPr>
-          <w:lang w:val="en-GB"/>
-        </w:rPr>
-      </w:pPr>
-      <w:r>
-        <w:rPr>
-          <w:lang w:val="en-GB"/>
-        </w:rPr>
-        <w:t>Character Descriptions</w:t>
-      </w:r>
-    </w:p>
-    <w:p>
-      <w:pPr>
-        <w:pStyle w:val="berschrift2"/>
-        <w:rPr>
-          <w:lang w:val="en-GB"/>
-        </w:rPr>
-      </w:pPr>
-      <w:r>
-        <w:rPr>
-          <w:lang w:val="en-GB"/>
-        </w:rPr>
-        <w:t>AFH</w:t>
-      </w:r>
-    </w:p>
-    <w:p>
-      <w:pPr>
-        <w:rPr>
-          <w:lang w:val="en-GB"/>
-        </w:rPr>
-      </w:pPr>
-      <w:r>
-        <w:rPr>
-          <w:lang w:val="en-GB"/>
-        </w:rPr>
-        <w:t xml:space="preserve">Young, friendly but naive British archaeologist coming from a wealthy family that just finished his degree at a local top university. </w:t>
-      </w:r>
-      <w:r>
-        <w:rPr>
-          <w:lang w:val="en-GB"/>
-        </w:rPr>
-        <w:t xml:space="preserve">Initially, he </w:t>
-      </w:r>
-      <w:r>
-        <w:rPr>
-          <w:lang w:val="en-GB"/>
-        </w:rPr>
-        <w:t xml:space="preserve">wanted to go straight </w:t>
-      </w:r>
-      <w:r>
-        <w:rPr>
-          <w:lang w:val="en-GB"/>
-        </w:rPr>
-        <w:t>to a foreign country after university to start working on archaeological sites. But he hasn’t been feeling well lately, so it seemed right to stay in the country for now and also strengthen his knowledge in artefacts and lost civilizations all around the world.</w:t>
-      </w:r>
-    </w:p>
-    <w:p>
-      <w:pPr>
-        <w:pStyle w:val="berschrift2"/>
-        <w:rPr>
-          <w:lang w:val="en-GB"/>
-        </w:rPr>
-      </w:pPr>
-      <w:r>
-        <w:rPr>
-          <w:lang w:val="en-GB"/>
-        </w:rPr>
-        <w:t>Jan</w:t>
-      </w:r>
-    </w:p>
-    <w:p>
-      <w:pPr>
-        <w:rPr>
-          <w:lang w:val="en-GB"/>
-        </w:rPr>
-      </w:pPr>
-      <w:r>
-        <w:rPr>
-          <w:lang w:val="en-GB"/>
-        </w:rPr>
-        <w:t>Mysterious old man who has been working in the museum for a long time. He seems to know a lot more than what his simple job here would suggest.</w:t>
+        <w:rPr>
+          <w:lang w:val="en-GB"/>
+        </w:rPr>
+      </w:pPr>
+      <w:r>
+        <w:rPr>
+          <w:lang w:val="en-GB"/>
+        </w:rPr>
+        <w:t>AH: “</w:t>
+      </w:r>
+      <w:r>
+        <w:rPr>
+          <w:lang w:val="en-GB"/>
+        </w:rPr>
+        <w:t>Yes and I’m also a very skilled time traveler.  Do you heard what human beings did with the great sphinx of gizeh.</w:t>
+      </w:r>
+      <w:r>
+        <w:rPr>
+          <w:lang w:val="en-GB"/>
+        </w:rPr>
+        <w:t>”</w:t>
+      </w:r>
+    </w:p>
+    <w:p>
+      <w:pPr>
+        <w:rPr>
+          <w:lang w:val="en-GB"/>
+        </w:rPr>
+      </w:pPr>
+      <w:r>
+        <w:rPr>
+          <w:lang w:val="en-GB"/>
+        </w:rPr>
+        <w:t>Khafre: “</w:t>
+      </w:r>
+      <w:r>
+        <w:rPr>
+          <w:lang w:val="en-GB"/>
+        </w:rPr>
+        <w:t>How horrible, so much of my slaves have died to build this great monument, but then someone destroys it wantonly. What are you doing here?</w:t>
+      </w:r>
+      <w:r>
+        <w:rPr>
+          <w:lang w:val="en-GB"/>
+        </w:rPr>
+        <w:t>”</w:t>
+      </w:r>
+    </w:p>
+    <w:p>
+      <w:pPr>
+        <w:rPr>
+          <w:lang w:val="en-GB"/>
+        </w:rPr>
+      </w:pPr>
+      <w:r>
+        <w:rPr>
+          <w:lang w:val="en-GB"/>
+        </w:rPr>
+        <w:t>AH: “</w:t>
+      </w:r>
+      <w:r>
+        <w:rPr>
+          <w:lang w:val="en-GB"/>
+        </w:rPr>
+        <w:t>I'm here looking for lost artefacts</w:t>
+      </w:r>
+      <w:r>
+        <w:rPr>
+          <w:lang w:val="en-GB"/>
+        </w:rPr>
+        <w:t>”.</w:t>
+      </w:r>
+    </w:p>
+    <w:p>
+      <w:pPr>
+        <w:rPr>
+          <w:lang w:val="en-GB"/>
+        </w:rPr>
+      </w:pPr>
+      <w:r>
+        <w:rPr>
+          <w:lang w:val="en-GB"/>
+        </w:rPr>
+        <w:t>Khafre: “</w:t>
+      </w:r>
+      <w:r>
+        <w:rPr>
+          <w:lang w:val="en-GB"/>
+        </w:rPr>
+        <w:t>Then i have a present for you.</w:t>
+      </w:r>
+      <w:r>
+        <w:rPr>
+          <w:lang w:val="en-GB"/>
+        </w:rPr>
+        <w:t xml:space="preserve"> </w:t>
+      </w:r>
+      <w:r>
+        <w:rPr>
+          <w:lang w:val="en-GB"/>
+        </w:rPr>
+        <w:t>I use my holy power to provide a whole new Sphinx monument for your museuem.</w:t>
+      </w:r>
+      <w:r>
+        <w:rPr>
+          <w:lang w:val="en-GB"/>
+        </w:rPr>
+        <w:t>”</w:t>
       </w:r>
     </w:p>
     <w:sectPr>
@@ -1354,6 +1897,7 @@
   <w:style w:type="character" w:default="1" w:styleId="Absatz-Standardschriftart">
     <w:name w:val="Default Paragraph Font"/>
     <w:uiPriority w:val="1"/>
+    <w:semiHidden/>
     <w:unhideWhenUsed/>
   </w:style>
   <w:style w:type="table" w:default="1" w:styleId="NormaleTabelle">

</xml_diff>

<commit_message>
Polish PyramidLevel + fix sound output Dialogue
</commit_message>
<xml_diff>
--- a/Other/Dialogues.docx
+++ b/Other/Dialogues.docx
@@ -201,7 +201,21 @@
         <w:rPr>
           <w:lang w:val="en-GB"/>
         </w:rPr>
-        <w:t xml:space="preserve"> The museum directors didn’t even care to properly present the artefacts, leaving the exhibition half finished for </w:t>
+        <w:t xml:space="preserve"> The museum directors didn’t even care to properly present the artefacts, leaving the exhibition </w:t>
+      </w:r>
+      <w:proofErr w:type="spellStart"/>
+      <w:r>
+        <w:rPr>
+          <w:lang w:val="en-GB"/>
+        </w:rPr>
+        <w:t>half finished</w:t>
+      </w:r>
+      <w:proofErr w:type="spellEnd"/>
+      <w:r>
+        <w:rPr>
+          <w:lang w:val="en-GB"/>
+        </w:rPr>
+        <w:t xml:space="preserve"> for </w:t>
       </w:r>
       <w:r>
         <w:rPr>
@@ -288,7 +302,35 @@
         <w:rPr>
           <w:lang w:val="en-GB"/>
         </w:rPr>
-        <w:t>Jan: “Oh, I’m sure of that.. *hohohoho*”</w:t>
+        <w:t xml:space="preserve">Jan: “Oh, I’m sure of </w:t>
+      </w:r>
+      <w:proofErr w:type="gramStart"/>
+      <w:r>
+        <w:rPr>
+          <w:lang w:val="en-GB"/>
+        </w:rPr>
+        <w:t>that..</w:t>
+      </w:r>
+      <w:proofErr w:type="gramEnd"/>
+      <w:r>
+        <w:rPr>
+          <w:lang w:val="en-GB"/>
+        </w:rPr>
+        <w:t xml:space="preserve"> *</w:t>
+      </w:r>
+      <w:proofErr w:type="spellStart"/>
+      <w:r>
+        <w:rPr>
+          <w:lang w:val="en-GB"/>
+        </w:rPr>
+        <w:t>hohohoho</w:t>
+      </w:r>
+      <w:proofErr w:type="spellEnd"/>
+      <w:r>
+        <w:rPr>
+          <w:lang w:val="en-GB"/>
+        </w:rPr>
+        <w:t>*”</w:t>
       </w:r>
     </w:p>
     <w:p>
@@ -411,7 +453,21 @@
         <w:rPr>
           <w:lang w:val="en-GB"/>
         </w:rPr>
-        <w:t>AH: “…………What…….. was that?”</w:t>
+        <w:t>AH: “…………What…</w:t>
+      </w:r>
+      <w:proofErr w:type="gramStart"/>
+      <w:r>
+        <w:rPr>
+          <w:lang w:val="en-GB"/>
+        </w:rPr>
+        <w:t>…..</w:t>
+      </w:r>
+      <w:proofErr w:type="gramEnd"/>
+      <w:r>
+        <w:rPr>
+          <w:lang w:val="en-GB"/>
+        </w:rPr>
+        <w:t xml:space="preserve"> was that?”</w:t>
       </w:r>
     </w:p>
     <w:p>
@@ -463,7 +519,21 @@
         <w:rPr>
           <w:lang w:val="en-GB"/>
         </w:rPr>
-        <w:t>AH: “Impossible..”</w:t>
+        <w:t>AH: “</w:t>
+      </w:r>
+      <w:proofErr w:type="gramStart"/>
+      <w:r>
+        <w:rPr>
+          <w:lang w:val="en-GB"/>
+        </w:rPr>
+        <w:t>Impossible..</w:t>
+      </w:r>
+      <w:proofErr w:type="gramEnd"/>
+      <w:r>
+        <w:rPr>
+          <w:lang w:val="en-GB"/>
+        </w:rPr>
+        <w:t>”</w:t>
       </w:r>
     </w:p>
     <w:p>
@@ -524,19 +594,35 @@
         <w:rPr>
           <w:lang w:val="en-GB"/>
         </w:rPr>
-        <w:t xml:space="preserve">Jan: “That, young man, you need to find out for yourself.. </w:t>
-      </w:r>
-      <w:r>
-        <w:rPr>
-          <w:lang w:val="en-GB"/>
-        </w:rPr>
-        <w:t>*hohohoho*</w:t>
-      </w:r>
-      <w:r>
-        <w:rPr>
-          <w:lang w:val="en-GB"/>
-        </w:rPr>
-        <w:t>”</w:t>
+        <w:t xml:space="preserve">Jan: “That, young man, you need to find out for </w:t>
+      </w:r>
+      <w:proofErr w:type="gramStart"/>
+      <w:r>
+        <w:rPr>
+          <w:lang w:val="en-GB"/>
+        </w:rPr>
+        <w:t>yourself..</w:t>
+      </w:r>
+      <w:proofErr w:type="gramEnd"/>
+      <w:r>
+        <w:rPr>
+          <w:lang w:val="en-GB"/>
+        </w:rPr>
+        <w:t xml:space="preserve"> *</w:t>
+      </w:r>
+      <w:proofErr w:type="spellStart"/>
+      <w:r>
+        <w:rPr>
+          <w:lang w:val="en-GB"/>
+        </w:rPr>
+        <w:t>hohohoho</w:t>
+      </w:r>
+      <w:proofErr w:type="spellEnd"/>
+      <w:r>
+        <w:rPr>
+          <w:lang w:val="en-GB"/>
+        </w:rPr>
+        <w:t>*”</w:t>
       </w:r>
     </w:p>
     <w:p>
@@ -571,6 +657,7 @@
         </w:rPr>
         <w:t xml:space="preserve">Hello my name is </w:t>
       </w:r>
+      <w:proofErr w:type="gramStart"/>
       <w:r>
         <w:rPr>
           <w:lang w:val="en-GB"/>
@@ -581,7 +668,14 @@
         <w:rPr>
           <w:lang w:val="en-GB"/>
         </w:rPr>
-        <w:t>, how did you find me?</w:t>
+        <w:t>,</w:t>
+      </w:r>
+      <w:proofErr w:type="gramEnd"/>
+      <w:r>
+        <w:rPr>
+          <w:lang w:val="en-GB"/>
+        </w:rPr>
+        <w:t xml:space="preserve"> how did you find me?</w:t>
       </w:r>
       <w:r>
         <w:rPr>
@@ -618,7 +712,31 @@
         <w:rPr>
           <w:lang w:val="en-GB"/>
         </w:rPr>
-        <w:t>, I can finally be judged by the gods and travel to Aaru, so my soul can be at rest. In order to express my appreciation, I will grant you one wish.</w:t>
+        <w:t xml:space="preserve">, I can </w:t>
+      </w:r>
+      <w:r>
+        <w:rPr>
+          <w:lang w:val="en-GB"/>
+        </w:rPr>
+        <w:t>finally</w:t>
+      </w:r>
+      <w:r>
+        <w:rPr>
+          <w:lang w:val="en-GB"/>
+        </w:rPr>
+        <w:t xml:space="preserve"> travel to </w:t>
+      </w:r>
+      <w:r>
+        <w:rPr>
+          <w:lang w:val="en-GB"/>
+        </w:rPr>
+        <w:t xml:space="preserve">the field of reeds where </w:t>
+      </w:r>
+      <w:r>
+        <w:rPr>
+          <w:lang w:val="en-GB"/>
+        </w:rPr>
+        <w:t>my soul can be at rest. In order to express my appreciation, I will grant you one wish.</w:t>
       </w:r>
       <w:r>
         <w:rPr>
@@ -693,20 +811,558 @@
           <w:lang w:val="en-GB"/>
         </w:rPr>
         <w:br/>
-        <w:t xml:space="preserve">“Farewell, brave archaelogist, may you do well in your further efforts to </w:t>
-      </w:r>
-      <w:r>
-        <w:rPr>
-          <w:lang w:val="en-GB"/>
-        </w:rPr>
-        <w:t xml:space="preserve">improve the exhibition and </w:t>
-      </w:r>
-      <w:r>
-        <w:rPr>
-          <w:lang w:val="en-GB"/>
-        </w:rPr>
-        <w:t>make the world a better place</w:t>
-      </w:r>
+        <w:t xml:space="preserve">“Farewell, brave </w:t>
+      </w:r>
+      <w:r>
+        <w:rPr>
+          <w:lang w:val="en-GB"/>
+        </w:rPr>
+        <w:t>archaeologist</w:t>
+      </w:r>
+      <w:r>
+        <w:rPr>
+          <w:lang w:val="en-GB"/>
+        </w:rPr>
+        <w:t xml:space="preserve">, may you do well in your further efforts to </w:t>
+      </w:r>
+      <w:r>
+        <w:rPr>
+          <w:lang w:val="en-GB"/>
+        </w:rPr>
+        <w:t>improve the exhibition!”</w:t>
+      </w:r>
+    </w:p>
+    <w:p>
+      <w:pPr>
+        <w:pStyle w:val="berschrift2"/>
+        <w:rPr>
+          <w:lang w:val="en-GB"/>
+        </w:rPr>
+      </w:pPr>
+      <w:r>
+        <w:rPr>
+          <w:lang w:val="en-GB"/>
+        </w:rPr>
+        <w:t xml:space="preserve">Found Items in </w:t>
+      </w:r>
+      <w:proofErr w:type="spellStart"/>
+      <w:r>
+        <w:rPr>
+          <w:lang w:val="en-GB"/>
+        </w:rPr>
+        <w:t>PyramidLevel</w:t>
+      </w:r>
+      <w:proofErr w:type="spellEnd"/>
+    </w:p>
+    <w:p>
+      <w:pPr>
+        <w:rPr>
+          <w:lang w:val="en-GB"/>
+        </w:rPr>
+      </w:pPr>
+      <w:r>
+        <w:rPr>
+          <w:lang w:val="en-GB"/>
+        </w:rPr>
+        <w:t>Eye of Horus: “</w:t>
+      </w:r>
+      <w:r>
+        <w:rPr>
+          <w:lang w:val="en-GB"/>
+        </w:rPr>
+        <w:t xml:space="preserve">You’ve found the eye of Horus! Your </w:t>
+      </w:r>
+      <w:r>
+        <w:rPr>
+          <w:lang w:val="en-GB"/>
+        </w:rPr>
+        <w:t>r</w:t>
+      </w:r>
+      <w:r>
+        <w:rPr>
+          <w:lang w:val="en-GB"/>
+        </w:rPr>
+        <w:t xml:space="preserve">ange of </w:t>
+      </w:r>
+      <w:r>
+        <w:rPr>
+          <w:lang w:val="en-GB"/>
+        </w:rPr>
+        <w:t>v</w:t>
+      </w:r>
+      <w:r>
+        <w:rPr>
+          <w:lang w:val="en-GB"/>
+        </w:rPr>
+        <w:t>iew triples and you can also see in the darkness.</w:t>
+      </w:r>
+      <w:r>
+        <w:rPr>
+          <w:lang w:val="en-GB"/>
+        </w:rPr>
+        <w:t>”</w:t>
+      </w:r>
+    </w:p>
+    <w:p>
+      <w:pPr>
+        <w:rPr>
+          <w:lang w:val="en-GB"/>
+        </w:rPr>
+      </w:pPr>
+      <w:r>
+        <w:rPr>
+          <w:lang w:val="en-GB"/>
+        </w:rPr>
+        <w:t>Golden boots: “</w:t>
+      </w:r>
+      <w:r>
+        <w:rPr>
+          <w:lang w:val="en-GB"/>
+        </w:rPr>
+        <w:t>You've found the golden boots! Your movement speed increases drastically.</w:t>
+      </w:r>
+      <w:r>
+        <w:rPr>
+          <w:lang w:val="en-GB"/>
+        </w:rPr>
+        <w:t>”</w:t>
+      </w:r>
+    </w:p>
+    <w:p>
+      <w:pPr>
+        <w:rPr>
+          <w:lang w:val="en-GB"/>
+        </w:rPr>
+      </w:pPr>
+      <w:r>
+        <w:rPr>
+          <w:lang w:val="en-GB"/>
+        </w:rPr>
+        <w:t>Graverobber: “</w:t>
+      </w:r>
+      <w:r>
+        <w:rPr>
+          <w:lang w:val="en-GB"/>
+        </w:rPr>
+        <w:t>You</w:t>
+      </w:r>
+      <w:r>
+        <w:rPr>
+          <w:lang w:val="en-GB"/>
+        </w:rPr>
+        <w:t>’ve</w:t>
+      </w:r>
+      <w:r>
+        <w:rPr>
+          <w:lang w:val="en-GB"/>
+        </w:rPr>
+        <w:t xml:space="preserve"> found a grave chamber compass! The light signals if you move away </w:t>
+      </w:r>
+      <w:r>
+        <w:rPr>
+          <w:lang w:val="en-GB"/>
+        </w:rPr>
+        <w:t xml:space="preserve">from </w:t>
+      </w:r>
+      <w:r>
+        <w:rPr>
+          <w:lang w:val="en-GB"/>
+        </w:rPr>
+        <w:t>or to</w:t>
+      </w:r>
+      <w:r>
+        <w:rPr>
+          <w:lang w:val="en-GB"/>
+        </w:rPr>
+        <w:t>wards</w:t>
+      </w:r>
+      <w:r>
+        <w:rPr>
+          <w:lang w:val="en-GB"/>
+        </w:rPr>
+        <w:t xml:space="preserve"> the grave.</w:t>
+      </w:r>
+      <w:r>
+        <w:rPr>
+          <w:lang w:val="en-GB"/>
+        </w:rPr>
+        <w:t xml:space="preserve"> </w:t>
+      </w:r>
+      <w:r>
+        <w:rPr>
+          <w:lang w:val="en-GB"/>
+        </w:rPr>
+        <w:t>Red gets stronger if you move away.</w:t>
+      </w:r>
+      <w:r>
+        <w:rPr>
+          <w:lang w:val="en-GB"/>
+        </w:rPr>
+        <w:t>”</w:t>
+      </w:r>
+    </w:p>
+    <w:p>
+      <w:pPr>
+        <w:pStyle w:val="berschrift2"/>
+        <w:rPr>
+          <w:lang w:val="en-GB"/>
+        </w:rPr>
+      </w:pPr>
+      <w:r>
+        <w:rPr>
+          <w:lang w:val="en-GB"/>
+        </w:rPr>
+        <w:t xml:space="preserve">Hints in </w:t>
+      </w:r>
+      <w:proofErr w:type="spellStart"/>
+      <w:r>
+        <w:rPr>
+          <w:lang w:val="en-GB"/>
+        </w:rPr>
+        <w:t>PyramidLevel</w:t>
+      </w:r>
+      <w:proofErr w:type="spellEnd"/>
+    </w:p>
+    <w:p>
+      <w:pPr>
+        <w:rPr>
+          <w:lang w:val="en-GB"/>
+        </w:rPr>
+      </w:pPr>
+      <w:r>
+        <w:rPr>
+          <w:lang w:val="en-GB"/>
+        </w:rPr>
+        <w:t>Hint 1: “</w:t>
+      </w:r>
+      <w:r>
+        <w:rPr>
+          <w:lang w:val="en-GB"/>
+        </w:rPr>
+        <w:t xml:space="preserve">Mummies want to </w:t>
+      </w:r>
+      <w:r>
+        <w:rPr>
+          <w:lang w:val="en-GB"/>
+        </w:rPr>
+        <w:t>scare</w:t>
+      </w:r>
+      <w:r>
+        <w:rPr>
+          <w:lang w:val="en-GB"/>
+        </w:rPr>
+        <w:t xml:space="preserve"> off uninvited guests from the burial chamber.</w:t>
+      </w:r>
+      <w:r>
+        <w:rPr>
+          <w:lang w:val="en-GB"/>
+        </w:rPr>
+        <w:t xml:space="preserve"> </w:t>
+      </w:r>
+      <w:r>
+        <w:rPr>
+          <w:lang w:val="en-GB"/>
+        </w:rPr>
+        <w:t>Check the area around them to find what you are looking for.</w:t>
+      </w:r>
+      <w:r>
+        <w:rPr>
+          <w:lang w:val="en-GB"/>
+        </w:rPr>
+        <w:t>”</w:t>
+      </w:r>
+    </w:p>
+    <w:p>
+      <w:pPr>
+        <w:rPr>
+          <w:lang w:val="en-GB"/>
+        </w:rPr>
+      </w:pPr>
+      <w:r>
+        <w:rPr>
+          <w:lang w:val="en-GB"/>
+        </w:rPr>
+        <w:t>Hint 2: “</w:t>
+      </w:r>
+      <w:r>
+        <w:rPr>
+          <w:lang w:val="en-GB"/>
+        </w:rPr>
+        <w:t>The left path is the right path.</w:t>
+      </w:r>
+      <w:r>
+        <w:rPr>
+          <w:lang w:val="en-GB"/>
+        </w:rPr>
+        <w:t>”</w:t>
+      </w:r>
+    </w:p>
+    <w:p>
+      <w:pPr>
+        <w:pStyle w:val="berschrift2"/>
+        <w:rPr>
+          <w:lang w:val="en-GB"/>
+        </w:rPr>
+      </w:pPr>
+      <w:proofErr w:type="spellStart"/>
+      <w:r>
+        <w:rPr>
+          <w:lang w:val="en-GB"/>
+        </w:rPr>
+        <w:t>PyramidLevel</w:t>
+      </w:r>
+      <w:proofErr w:type="spellEnd"/>
+      <w:r>
+        <w:rPr>
+          <w:lang w:val="en-GB"/>
+        </w:rPr>
+        <w:t xml:space="preserve"> </w:t>
+      </w:r>
+      <w:proofErr w:type="spellStart"/>
+      <w:r>
+        <w:rPr>
+          <w:lang w:val="en-GB"/>
+        </w:rPr>
+        <w:t>IntroDialogue</w:t>
+      </w:r>
+      <w:proofErr w:type="spellEnd"/>
+    </w:p>
+    <w:p>
+      <w:pPr>
+        <w:rPr>
+          <w:lang w:val="en-GB"/>
+        </w:rPr>
+      </w:pPr>
+      <w:r>
+        <w:rPr>
+          <w:lang w:val="en-GB"/>
+        </w:rPr>
+        <w:t xml:space="preserve">AH: </w:t>
+      </w:r>
+      <w:proofErr w:type="gramStart"/>
+      <w:r>
+        <w:rPr>
+          <w:lang w:val="en-GB"/>
+        </w:rPr>
+        <w:t>“..</w:t>
+      </w:r>
+      <w:proofErr w:type="gramEnd"/>
+      <w:r>
+        <w:rPr>
+          <w:lang w:val="en-GB"/>
+        </w:rPr>
+        <w:t>Where am I?”</w:t>
+      </w:r>
+      <w:r>
+        <w:rPr>
+          <w:lang w:val="en-GB"/>
+        </w:rPr>
+        <w:br/>
+        <w:t>“Incredible, this seems to be the pyramid of Khafre!”</w:t>
+      </w:r>
+      <w:r>
+        <w:rPr>
+          <w:lang w:val="en-GB"/>
+        </w:rPr>
+        <w:br/>
+        <w:t>“I need to find a way out of here, but maybe I can search for the hidden burial chamber of Khafre before.”</w:t>
+      </w:r>
+    </w:p>
+    <w:p>
+      <w:pPr>
+        <w:pStyle w:val="berschrift2"/>
+        <w:rPr>
+          <w:lang w:val="en-GB"/>
+        </w:rPr>
+      </w:pPr>
+      <w:r>
+        <w:rPr>
+          <w:lang w:val="en-GB"/>
+        </w:rPr>
+        <w:lastRenderedPageBreak/>
+        <w:t>First fragment encounter</w:t>
+      </w:r>
+    </w:p>
+    <w:p>
+      <w:pPr>
+        <w:rPr>
+          <w:lang w:val="en-GB"/>
+        </w:rPr>
+      </w:pPr>
+      <w:r>
+        <w:rPr>
+          <w:lang w:val="en-GB"/>
+        </w:rPr>
+        <w:t>AH: “Okay so what do he have here?</w:t>
+      </w:r>
+      <w:r>
+        <w:rPr>
+          <w:lang w:val="en-GB"/>
+        </w:rPr>
+        <w:t>”</w:t>
+      </w:r>
+    </w:p>
+    <w:p>
+      <w:pPr>
+        <w:rPr>
+          <w:lang w:val="en-GB"/>
+        </w:rPr>
+      </w:pPr>
+      <w:r>
+        <w:rPr>
+          <w:lang w:val="en-GB"/>
+        </w:rPr>
+        <w:t xml:space="preserve"> &lt;Reading description of first fragment&gt;</w:t>
+      </w:r>
+    </w:p>
+    <w:p>
+      <w:pPr>
+        <w:rPr>
+          <w:lang w:val="en-GB"/>
+        </w:rPr>
+      </w:pPr>
+      <w:r>
+        <w:rPr>
+          <w:lang w:val="en-GB"/>
+        </w:rPr>
+        <w:t>AH: “</w:t>
+      </w:r>
+      <w:r>
+        <w:rPr>
+          <w:lang w:val="en-GB"/>
+        </w:rPr>
+        <w:t xml:space="preserve">What is this? I feel like </w:t>
+      </w:r>
+      <w:r>
+        <w:rPr>
+          <w:lang w:val="en-GB"/>
+        </w:rPr>
+        <w:t xml:space="preserve">I know where </w:t>
+      </w:r>
+      <w:r>
+        <w:rPr>
+          <w:lang w:val="en-GB"/>
+        </w:rPr>
+        <w:t>the complete artefact can be found</w:t>
+      </w:r>
+      <w:r>
+        <w:rPr>
+          <w:lang w:val="en-GB"/>
+        </w:rPr>
+        <w:t>,</w:t>
+      </w:r>
+      <w:r>
+        <w:rPr>
+          <w:lang w:val="en-GB"/>
+        </w:rPr>
+        <w:t xml:space="preserve"> but</w:t>
+      </w:r>
+      <w:r>
+        <w:rPr>
+          <w:lang w:val="en-GB"/>
+        </w:rPr>
+        <w:t xml:space="preserve"> </w:t>
+      </w:r>
+      <w:r>
+        <w:rPr>
+          <w:lang w:val="en-GB"/>
+        </w:rPr>
+        <w:t>how</w:t>
+      </w:r>
+      <w:r>
+        <w:rPr>
+          <w:lang w:val="en-GB"/>
+        </w:rPr>
+        <w:t>…</w:t>
+      </w:r>
+      <w:r>
+        <w:rPr>
+          <w:lang w:val="en-GB"/>
+        </w:rPr>
+        <w:t xml:space="preserve"> </w:t>
+      </w:r>
+      <w:r>
+        <w:rPr>
+          <w:lang w:val="en-GB"/>
+        </w:rPr>
+        <w:t xml:space="preserve">Ah, probably just my intuition. I’ll have a look at it up close so I can </w:t>
+      </w:r>
+      <w:r>
+        <w:rPr>
+          <w:lang w:val="en-GB"/>
+        </w:rPr>
+        <w:t>check for further clues</w:t>
+      </w:r>
+      <w:r>
+        <w:rPr>
+          <w:lang w:val="en-GB"/>
+        </w:rPr>
+        <w:t>.</w:t>
+      </w:r>
+      <w:r>
+        <w:rPr>
+          <w:lang w:val="en-GB"/>
+        </w:rPr>
+        <w:t>”</w:t>
+      </w:r>
+    </w:p>
+    <w:p>
+      <w:pPr>
+        <w:rPr>
+          <w:lang w:val="en-GB"/>
+        </w:rPr>
+      </w:pPr>
+      <w:r>
+        <w:rPr>
+          <w:lang w:val="en-GB"/>
+        </w:rPr>
+        <w:t>&lt;Goes to fragment&gt;</w:t>
+      </w:r>
+    </w:p>
+    <w:p>
+      <w:pPr>
+        <w:rPr>
+          <w:lang w:val="en-GB"/>
+        </w:rPr>
+      </w:pPr>
+      <w:r>
+        <w:rPr>
+          <w:lang w:val="en-GB"/>
+        </w:rPr>
+        <w:t xml:space="preserve">AH: “Hmm? </w:t>
+      </w:r>
+      <w:r>
+        <w:rPr>
+          <w:lang w:val="en-GB"/>
+        </w:rPr>
+        <w:t xml:space="preserve">This </w:t>
+      </w:r>
+      <w:r>
+        <w:rPr>
+          <w:lang w:val="en-GB"/>
+        </w:rPr>
+        <w:t>feels odd. Actually, my whole body feels kind of odd. Everything starts to blur.</w:t>
+      </w:r>
+      <w:r>
+        <w:rPr>
+          <w:lang w:val="en-GB"/>
+        </w:rPr>
+        <w:t>.</w:t>
+      </w:r>
+      <w:r>
+        <w:rPr>
+          <w:lang w:val="en-GB"/>
+        </w:rPr>
+        <w:t xml:space="preserve">. What is happening??” </w:t>
+      </w:r>
+      <w:proofErr w:type="spellStart"/>
+      <w:r>
+        <w:rPr>
+          <w:lang w:val="en-GB"/>
+        </w:rPr>
+        <w:t>Aaaaaah</w:t>
+      </w:r>
+      <w:proofErr w:type="spellEnd"/>
       <w:r>
         <w:rPr>
           <w:lang w:val="en-GB"/>
@@ -716,6 +1372,19 @@
     </w:p>
     <w:p>
       <w:pPr>
+        <w:rPr>
+          <w:lang w:val="en-GB"/>
+        </w:rPr>
+      </w:pPr>
+      <w:r>
+        <w:rPr>
+          <w:lang w:val="en-GB"/>
+        </w:rPr>
+        <w:t>&lt;time-travel animation&gt;</w:t>
+      </w:r>
+    </w:p>
+    <w:p>
+      <w:pPr>
         <w:pStyle w:val="berschrift2"/>
         <w:rPr>
           <w:lang w:val="en-GB"/>
@@ -725,20 +1394,159 @@
         <w:rPr>
           <w:lang w:val="en-GB"/>
         </w:rPr>
-        <w:t>First fragment encounter</w:t>
-      </w:r>
-    </w:p>
-    <w:p>
-      <w:pPr>
-        <w:rPr>
-          <w:lang w:val="en-GB"/>
-        </w:rPr>
-      </w:pPr>
-      <w:r>
-        <w:rPr>
-          <w:lang w:val="en-GB"/>
-        </w:rPr>
-        <w:t>AH: “Okay so what do he have here?</w:t>
+        <w:t>Second fragment encounter</w:t>
+      </w:r>
+    </w:p>
+    <w:p>
+      <w:pPr>
+        <w:rPr>
+          <w:lang w:val="en-GB"/>
+        </w:rPr>
+      </w:pPr>
+      <w:r>
+        <w:rPr>
+          <w:lang w:val="en-GB"/>
+        </w:rPr>
+        <w:t>&lt;At fragment&gt;</w:t>
+      </w:r>
+    </w:p>
+    <w:p>
+      <w:pPr>
+        <w:rPr>
+          <w:lang w:val="en-GB"/>
+        </w:rPr>
+      </w:pPr>
+      <w:r>
+        <w:rPr>
+          <w:lang w:val="en-GB"/>
+        </w:rPr>
+        <w:t>“Here we go again…”</w:t>
+      </w:r>
+    </w:p>
+    <w:p>
+      <w:pPr>
+        <w:pStyle w:val="berschrift2"/>
+        <w:rPr>
+          <w:lang w:val="en-GB"/>
+        </w:rPr>
+      </w:pPr>
+      <w:r>
+        <w:rPr>
+          <w:lang w:val="en-GB"/>
+        </w:rPr>
+        <w:t>Touch fragment again description</w:t>
+      </w:r>
+    </w:p>
+    <w:p>
+      <w:pPr>
+        <w:rPr>
+          <w:lang w:val="en-GB"/>
+        </w:rPr>
+      </w:pPr>
+      <w:r>
+        <w:rPr>
+          <w:lang w:val="en-GB"/>
+        </w:rPr>
+        <w:t>Play the artefact’s minigame again?</w:t>
+      </w:r>
+    </w:p>
+    <w:p>
+      <w:pPr>
+        <w:pStyle w:val="berschrift2"/>
+        <w:rPr>
+          <w:lang w:val="en-GB"/>
+        </w:rPr>
+      </w:pPr>
+      <w:r>
+        <w:rPr>
+          <w:lang w:val="en-GB"/>
+        </w:rPr>
+        <w:t>Sphinx nose description</w:t>
+      </w:r>
+    </w:p>
+    <w:p>
+      <w:pPr>
+        <w:rPr>
+          <w:lang w:val="en-GB"/>
+        </w:rPr>
+      </w:pPr>
+      <w:r>
+        <w:rPr>
+          <w:lang w:val="en-GB"/>
+        </w:rPr>
+        <w:t xml:space="preserve">“The </w:t>
+      </w:r>
+      <w:r>
+        <w:rPr>
+          <w:lang w:val="en-GB"/>
+        </w:rPr>
+        <w:t>Great Sphinx of Giza is the biggest known depiction of a Sphinx, a lion with a human</w:t>
+      </w:r>
+      <w:r>
+        <w:rPr>
+          <w:lang w:val="en-GB"/>
+        </w:rPr>
+        <w:t>’s</w:t>
+      </w:r>
+      <w:r>
+        <w:rPr>
+          <w:lang w:val="en-GB"/>
+        </w:rPr>
+        <w:t xml:space="preserve"> head. Archaeological evidence suggests that it was built during the reign of Egyptian </w:t>
+      </w:r>
+      <w:r>
+        <w:rPr>
+          <w:lang w:val="en-GB"/>
+        </w:rPr>
+        <w:t>pharaoh</w:t>
+      </w:r>
+      <w:r>
+        <w:rPr>
+          <w:lang w:val="en-GB"/>
+        </w:rPr>
+        <w:t xml:space="preserve"> Khafre (2558-2532 BC). The statue is intact except for its nose, which is missing completely. The artefact shown here is supposed to be a fragment of its nose. </w:t>
+      </w:r>
+      <w:r>
+        <w:rPr>
+          <w:lang w:val="en-GB"/>
+        </w:rPr>
+        <w:t xml:space="preserve">Many myths revolve around its disappearance, </w:t>
+      </w:r>
+      <w:r>
+        <w:rPr>
+          <w:lang w:val="en-GB"/>
+        </w:rPr>
+        <w:t>one of which assuming that</w:t>
+      </w:r>
+      <w:r>
+        <w:rPr>
+          <w:lang w:val="en-GB"/>
+        </w:rPr>
+        <w:t xml:space="preserve"> a cannonball fired by one of Napoleon’s soldiers hit </w:t>
+      </w:r>
+      <w:r>
+        <w:rPr>
+          <w:lang w:val="en-GB"/>
+        </w:rPr>
+        <w:t>the nose</w:t>
+      </w:r>
+      <w:r>
+        <w:rPr>
+          <w:lang w:val="en-GB"/>
+        </w:rPr>
+        <w:t xml:space="preserve">, though latest research </w:t>
+      </w:r>
+      <w:r>
+        <w:rPr>
+          <w:lang w:val="en-GB"/>
+        </w:rPr>
+        <w:t xml:space="preserve">indicates that a religious Muslim </w:t>
+      </w:r>
+      <w:r>
+        <w:rPr>
+          <w:lang w:val="en-GB"/>
+        </w:rPr>
+        <w:t>destroyed it in 1378 after local peasants started worshipping it.</w:t>
       </w:r>
       <w:r>
         <w:rPr>
@@ -749,15 +1557,255 @@
     </w:p>
     <w:p>
       <w:pPr>
-        <w:rPr>
-          <w:lang w:val="en-GB"/>
-        </w:rPr>
-      </w:pPr>
-      <w:r>
-        <w:rPr>
-          <w:lang w:val="en-GB"/>
-        </w:rPr>
-        <w:t xml:space="preserve"> &lt;Reading description of first fragment&gt;</w:t>
+        <w:pStyle w:val="berschrift2"/>
+        <w:rPr>
+          <w:lang w:val="en-GB"/>
+        </w:rPr>
+      </w:pPr>
+      <w:r>
+        <w:rPr>
+          <w:lang w:val="en-GB"/>
+        </w:rPr>
+        <w:t>Dino bone description</w:t>
+      </w:r>
+    </w:p>
+    <w:p>
+      <w:pPr>
+        <w:rPr>
+          <w:lang w:val="en-GB"/>
+        </w:rPr>
+      </w:pPr>
+      <w:r>
+        <w:rPr>
+          <w:lang w:val="en-GB"/>
+        </w:rPr>
+        <w:t>“Tyrannosaurus Rex, often abbreviated as T-Rex, was a speci</w:t>
+      </w:r>
+      <w:r>
+        <w:rPr>
+          <w:lang w:val="en-GB"/>
+        </w:rPr>
+        <w:t>es of large theropod dinosaur</w:t>
+      </w:r>
+      <w:r>
+        <w:rPr>
+          <w:lang w:val="en-GB"/>
+        </w:rPr>
+        <w:t xml:space="preserve">. </w:t>
+      </w:r>
+      <w:r>
+        <w:rPr>
+          <w:lang w:val="en-GB"/>
+        </w:rPr>
+        <w:t>Recovered specimen date back to the Upper Cretaceous period</w:t>
+      </w:r>
+      <w:r>
+        <w:rPr>
+          <w:lang w:val="en-GB"/>
+        </w:rPr>
+        <w:t>,</w:t>
+      </w:r>
+      <w:r>
+        <w:rPr>
+          <w:lang w:val="en-GB"/>
+        </w:rPr>
+        <w:t xml:space="preserve"> around 68 to 66 million years ago. A fragment of a </w:t>
+      </w:r>
+      <w:r>
+        <w:rPr>
+          <w:lang w:val="en-GB"/>
+        </w:rPr>
+        <w:t xml:space="preserve">specimen’s </w:t>
+      </w:r>
+      <w:r>
+        <w:rPr>
+          <w:lang w:val="en-GB"/>
+        </w:rPr>
+        <w:t xml:space="preserve">leg bone can be seen here. The species is one of </w:t>
+      </w:r>
+      <w:r>
+        <w:rPr>
+          <w:lang w:val="en-GB"/>
+        </w:rPr>
+        <w:t>the last known non-flying dinosaurs to live before the Cretaceous-Paleogene extinction event, during which approximately 75 percent of known species died. Its most probable cause was the impact of a 10km wide asteroid in the Gulf of Mexico.”</w:t>
+      </w:r>
+    </w:p>
+    <w:p>
+      <w:pPr>
+        <w:pStyle w:val="berschrift1"/>
+        <w:rPr>
+          <w:lang w:val="en-GB"/>
+        </w:rPr>
+      </w:pPr>
+      <w:r>
+        <w:rPr>
+          <w:lang w:val="en-GB"/>
+        </w:rPr>
+        <w:t>Character Descriptions</w:t>
+      </w:r>
+    </w:p>
+    <w:p>
+      <w:pPr>
+        <w:pStyle w:val="berschrift2"/>
+        <w:rPr>
+          <w:lang w:val="en-GB"/>
+        </w:rPr>
+      </w:pPr>
+      <w:r>
+        <w:rPr>
+          <w:lang w:val="en-GB"/>
+        </w:rPr>
+        <w:t>AFH</w:t>
+      </w:r>
+    </w:p>
+    <w:p>
+      <w:pPr>
+        <w:rPr>
+          <w:lang w:val="en-GB"/>
+        </w:rPr>
+      </w:pPr>
+      <w:r>
+        <w:rPr>
+          <w:lang w:val="en-GB"/>
+        </w:rPr>
+        <w:t xml:space="preserve">Young, friendly but naive British archaeologist coming from a wealthy family that just finished his degree at a local top university. </w:t>
+      </w:r>
+      <w:r>
+        <w:rPr>
+          <w:lang w:val="en-GB"/>
+        </w:rPr>
+        <w:t xml:space="preserve">Initially, he </w:t>
+      </w:r>
+      <w:r>
+        <w:rPr>
+          <w:lang w:val="en-GB"/>
+        </w:rPr>
+        <w:t xml:space="preserve">wanted to go straight </w:t>
+      </w:r>
+      <w:r>
+        <w:rPr>
+          <w:lang w:val="en-GB"/>
+        </w:rPr>
+        <w:t xml:space="preserve">to a foreign country after university to start working on archaeological sites. But he hasn’t </w:t>
+      </w:r>
+      <w:r>
+        <w:rPr>
+          <w:lang w:val="en-GB"/>
+        </w:rPr>
+        <w:lastRenderedPageBreak/>
+        <w:t>been feeling well lately, so it seemed right to stay in the country for now and also strengthen his knowledge in artefacts and lost civilizations all around the world.</w:t>
+      </w:r>
+    </w:p>
+    <w:p>
+      <w:pPr>
+        <w:pStyle w:val="berschrift2"/>
+        <w:rPr>
+          <w:lang w:val="en-GB"/>
+        </w:rPr>
+      </w:pPr>
+      <w:r>
+        <w:rPr>
+          <w:lang w:val="en-GB"/>
+        </w:rPr>
+        <w:t>Jan</w:t>
+      </w:r>
+    </w:p>
+    <w:p>
+      <w:pPr>
+        <w:rPr>
+          <w:lang w:val="en-GB"/>
+        </w:rPr>
+      </w:pPr>
+      <w:r>
+        <w:rPr>
+          <w:lang w:val="en-GB"/>
+        </w:rPr>
+        <w:t>Mysterious old man who has been working in the museum for a long time. He seems to know a lot more than what his simple job here would suggest.</w:t>
+      </w:r>
+    </w:p>
+    <w:p>
+      <w:pPr>
+        <w:pStyle w:val="berschrift1"/>
+        <w:rPr>
+          <w:lang w:val="en-GB"/>
+        </w:rPr>
+      </w:pPr>
+      <w:r>
+        <w:rPr>
+          <w:lang w:val="en-GB"/>
+        </w:rPr>
+        <w:t>Old dialogues</w:t>
+      </w:r>
+    </w:p>
+    <w:p>
+      <w:pPr>
+        <w:pStyle w:val="berschrift2"/>
+        <w:rPr>
+          <w:lang w:val="en-GB"/>
+        </w:rPr>
+      </w:pPr>
+      <w:r>
+        <w:rPr>
+          <w:lang w:val="en-GB"/>
+        </w:rPr>
+        <w:t>Talk with Khafre</w:t>
+      </w:r>
+      <w:r>
+        <w:rPr>
+          <w:lang w:val="en-GB"/>
+        </w:rPr>
+        <w:tab/>
+      </w:r>
+    </w:p>
+    <w:p>
+      <w:pPr>
+        <w:rPr>
+          <w:lang w:val="en-GB"/>
+        </w:rPr>
+      </w:pPr>
+      <w:r>
+        <w:rPr>
+          <w:lang w:val="en-GB"/>
+        </w:rPr>
+        <w:t>Khafre: “</w:t>
+      </w:r>
+      <w:r>
+        <w:rPr>
+          <w:lang w:val="en-GB"/>
+        </w:rPr>
+        <w:t xml:space="preserve">Hello my name is </w:t>
+      </w:r>
+      <w:proofErr w:type="spellStart"/>
+      <w:r>
+        <w:rPr>
+          <w:lang w:val="en-GB"/>
+        </w:rPr>
+        <w:t>chafre</w:t>
+      </w:r>
+      <w:proofErr w:type="spellEnd"/>
+      <w:r>
+        <w:rPr>
+          <w:lang w:val="en-GB"/>
+        </w:rPr>
+        <w:t>, how did you find me?</w:t>
+      </w:r>
+      <w:r>
+        <w:rPr>
+          <w:lang w:val="en-GB"/>
+        </w:rPr>
+        <w:t xml:space="preserve"> </w:t>
+      </w:r>
+      <w:r>
+        <w:rPr>
+          <w:lang w:val="en-GB"/>
+        </w:rPr>
+        <w:t>You must be an extraordinarily skilled adventurer to make it to my burial chamber.</w:t>
+      </w:r>
+      <w:r>
+        <w:rPr>
+          <w:lang w:val="en-GB"/>
+        </w:rPr>
+        <w:t>”</w:t>
       </w:r>
     </w:p>
     <w:p>
@@ -776,31 +1824,126 @@
         <w:rPr>
           <w:lang w:val="en-GB"/>
         </w:rPr>
-        <w:t xml:space="preserve">What is this? I feel like </w:t>
-      </w:r>
-      <w:r>
-        <w:rPr>
-          <w:lang w:val="en-GB"/>
-        </w:rPr>
-        <w:t xml:space="preserve">I know where </w:t>
-      </w:r>
-      <w:r>
-        <w:rPr>
-          <w:lang w:val="en-GB"/>
-        </w:rPr>
-        <w:t>the complete artefact can be found</w:t>
-      </w:r>
-      <w:r>
-        <w:rPr>
-          <w:lang w:val="en-GB"/>
-        </w:rPr>
-        <w:t>,</w:t>
-      </w:r>
-      <w:r>
-        <w:rPr>
-          <w:lang w:val="en-GB"/>
-        </w:rPr>
-        <w:t xml:space="preserve"> but</w:t>
+        <w:t xml:space="preserve">Yes and I’m also a very skilled time </w:t>
+      </w:r>
+      <w:proofErr w:type="spellStart"/>
+      <w:r>
+        <w:rPr>
+          <w:lang w:val="en-GB"/>
+        </w:rPr>
+        <w:t>traveler</w:t>
+      </w:r>
+      <w:proofErr w:type="spellEnd"/>
+      <w:r>
+        <w:rPr>
+          <w:lang w:val="en-GB"/>
+        </w:rPr>
+        <w:t xml:space="preserve">.  Do you heard what human beings did with the great sphinx of </w:t>
+      </w:r>
+      <w:proofErr w:type="spellStart"/>
+      <w:proofErr w:type="gramStart"/>
+      <w:r>
+        <w:rPr>
+          <w:lang w:val="en-GB"/>
+        </w:rPr>
+        <w:t>gizeh</w:t>
+      </w:r>
+      <w:proofErr w:type="spellEnd"/>
+      <w:r>
+        <w:rPr>
+          <w:lang w:val="en-GB"/>
+        </w:rPr>
+        <w:t>.</w:t>
+      </w:r>
+      <w:proofErr w:type="gramEnd"/>
+      <w:r>
+        <w:rPr>
+          <w:lang w:val="en-GB"/>
+        </w:rPr>
+        <w:t>”</w:t>
+      </w:r>
+    </w:p>
+    <w:p>
+      <w:pPr>
+        <w:rPr>
+          <w:lang w:val="en-GB"/>
+        </w:rPr>
+      </w:pPr>
+      <w:r>
+        <w:rPr>
+          <w:lang w:val="en-GB"/>
+        </w:rPr>
+        <w:t>Khafre: “</w:t>
+      </w:r>
+      <w:r>
+        <w:rPr>
+          <w:lang w:val="en-GB"/>
+        </w:rPr>
+        <w:t>How horrible, so much of my slaves have died to build this great monument, but then someone destroys it wantonly. What are you doing here?</w:t>
+      </w:r>
+      <w:r>
+        <w:rPr>
+          <w:lang w:val="en-GB"/>
+        </w:rPr>
+        <w:t>”</w:t>
+      </w:r>
+    </w:p>
+    <w:p>
+      <w:pPr>
+        <w:rPr>
+          <w:lang w:val="en-GB"/>
+        </w:rPr>
+      </w:pPr>
+      <w:r>
+        <w:rPr>
+          <w:lang w:val="en-GB"/>
+        </w:rPr>
+        <w:t>AH: “</w:t>
+      </w:r>
+      <w:r>
+        <w:rPr>
+          <w:lang w:val="en-GB"/>
+        </w:rPr>
+        <w:t>I'm here looking for lost artefacts</w:t>
+      </w:r>
+      <w:r>
+        <w:rPr>
+          <w:lang w:val="en-GB"/>
+        </w:rPr>
+        <w:t>”.</w:t>
+      </w:r>
+    </w:p>
+    <w:p>
+      <w:pPr>
+        <w:rPr>
+          <w:lang w:val="en-GB"/>
+        </w:rPr>
+      </w:pPr>
+      <w:r>
+        <w:rPr>
+          <w:lang w:val="en-GB"/>
+        </w:rPr>
+        <w:t>Khafre: “</w:t>
+      </w:r>
+      <w:r>
+        <w:rPr>
+          <w:lang w:val="en-GB"/>
+        </w:rPr>
+        <w:t xml:space="preserve">Then </w:t>
+      </w:r>
+      <w:proofErr w:type="spellStart"/>
+      <w:r>
+        <w:rPr>
+          <w:lang w:val="en-GB"/>
+        </w:rPr>
+        <w:t>i</w:t>
+      </w:r>
+      <w:proofErr w:type="spellEnd"/>
+      <w:r>
+        <w:rPr>
+          <w:lang w:val="en-GB"/>
+        </w:rPr>
+        <w:t xml:space="preserve"> have a present for you.</w:t>
       </w:r>
       <w:r>
         <w:rPr>
@@ -812,623 +1955,21 @@
         <w:rPr>
           <w:lang w:val="en-GB"/>
         </w:rPr>
-        <w:t>how</w:t>
-      </w:r>
-      <w:r>
-        <w:rPr>
-          <w:lang w:val="en-GB"/>
-        </w:rPr>
-        <w:t>…</w:t>
-      </w:r>
-      <w:r>
-        <w:rPr>
-          <w:lang w:val="en-GB"/>
-        </w:rPr>
-        <w:t xml:space="preserve"> </w:t>
-      </w:r>
-      <w:r>
-        <w:rPr>
-          <w:lang w:val="en-GB"/>
-        </w:rPr>
-        <w:t xml:space="preserve">Ah, probably just my intuition. I’ll have a look at it up close so I can </w:t>
-      </w:r>
-      <w:r>
-        <w:rPr>
-          <w:lang w:val="en-GB"/>
-        </w:rPr>
-        <w:t>check for further clues</w:t>
-      </w:r>
+        <w:t xml:space="preserve">I use my holy power to provide a whole new Sphinx monument for your </w:t>
+      </w:r>
+      <w:proofErr w:type="spellStart"/>
+      <w:r>
+        <w:rPr>
+          <w:lang w:val="en-GB"/>
+        </w:rPr>
+        <w:t>museuem</w:t>
+      </w:r>
+      <w:proofErr w:type="spellEnd"/>
       <w:r>
         <w:rPr>
           <w:lang w:val="en-GB"/>
         </w:rPr>
         <w:t>.</w:t>
-      </w:r>
-      <w:r>
-        <w:rPr>
-          <w:lang w:val="en-GB"/>
-        </w:rPr>
-        <w:t>”</w:t>
-      </w:r>
-    </w:p>
-    <w:p>
-      <w:pPr>
-        <w:rPr>
-          <w:lang w:val="en-GB"/>
-        </w:rPr>
-      </w:pPr>
-      <w:r>
-        <w:rPr>
-          <w:lang w:val="en-GB"/>
-        </w:rPr>
-        <w:t>&lt;Goes to fragment&gt;</w:t>
-      </w:r>
-    </w:p>
-    <w:p>
-      <w:pPr>
-        <w:rPr>
-          <w:lang w:val="en-GB"/>
-        </w:rPr>
-      </w:pPr>
-      <w:r>
-        <w:rPr>
-          <w:lang w:val="en-GB"/>
-        </w:rPr>
-        <w:t xml:space="preserve">AH: “Hmm? </w:t>
-      </w:r>
-      <w:r>
-        <w:rPr>
-          <w:lang w:val="en-GB"/>
-        </w:rPr>
-        <w:t xml:space="preserve">This </w:t>
-      </w:r>
-      <w:r>
-        <w:rPr>
-          <w:lang w:val="en-GB"/>
-        </w:rPr>
-        <w:t>feels odd. Actually, my whole body feels kind of odd. Everything starts to blur.</w:t>
-      </w:r>
-      <w:r>
-        <w:rPr>
-          <w:lang w:val="en-GB"/>
-        </w:rPr>
-        <w:t>.</w:t>
-      </w:r>
-      <w:r>
-        <w:rPr>
-          <w:lang w:val="en-GB"/>
-        </w:rPr>
-        <w:t>. What is happening??” Aaaaaah</w:t>
-      </w:r>
-      <w:r>
-        <w:rPr>
-          <w:lang w:val="en-GB"/>
-        </w:rPr>
-        <w:t>!”</w:t>
-      </w:r>
-    </w:p>
-    <w:p>
-      <w:pPr>
-        <w:rPr>
-          <w:lang w:val="en-GB"/>
-        </w:rPr>
-      </w:pPr>
-      <w:r>
-        <w:rPr>
-          <w:lang w:val="en-GB"/>
-        </w:rPr>
-        <w:t>&lt;time-travel animation&gt;</w:t>
-      </w:r>
-    </w:p>
-    <w:p>
-      <w:pPr>
-        <w:pStyle w:val="berschrift2"/>
-        <w:rPr>
-          <w:lang w:val="en-GB"/>
-        </w:rPr>
-      </w:pPr>
-      <w:r>
-        <w:rPr>
-          <w:lang w:val="en-GB"/>
-        </w:rPr>
-        <w:t>Second fragment encounter</w:t>
-      </w:r>
-    </w:p>
-    <w:p>
-      <w:pPr>
-        <w:rPr>
-          <w:lang w:val="en-GB"/>
-        </w:rPr>
-      </w:pPr>
-      <w:r>
-        <w:rPr>
-          <w:lang w:val="en-GB"/>
-        </w:rPr>
-        <w:t>&lt;At fragment&gt;</w:t>
-      </w:r>
-    </w:p>
-    <w:p>
-      <w:pPr>
-        <w:rPr>
-          <w:lang w:val="en-GB"/>
-        </w:rPr>
-      </w:pPr>
-      <w:r>
-        <w:rPr>
-          <w:lang w:val="en-GB"/>
-        </w:rPr>
-        <w:t>“Here we go again…”</w:t>
-      </w:r>
-    </w:p>
-    <w:p>
-      <w:pPr>
-        <w:pStyle w:val="berschrift2"/>
-        <w:rPr>
-          <w:lang w:val="en-GB"/>
-        </w:rPr>
-      </w:pPr>
-      <w:r>
-        <w:rPr>
-          <w:lang w:val="en-GB"/>
-        </w:rPr>
-        <w:t>Touch fragment again description</w:t>
-      </w:r>
-    </w:p>
-    <w:p>
-      <w:pPr>
-        <w:rPr>
-          <w:lang w:val="en-GB"/>
-        </w:rPr>
-      </w:pPr>
-      <w:r>
-        <w:rPr>
-          <w:lang w:val="en-GB"/>
-        </w:rPr>
-        <w:t>Play the artefact’s minigame again?</w:t>
-      </w:r>
-    </w:p>
-    <w:p>
-      <w:pPr>
-        <w:pStyle w:val="berschrift2"/>
-        <w:rPr>
-          <w:lang w:val="en-GB"/>
-        </w:rPr>
-      </w:pPr>
-      <w:r>
-        <w:rPr>
-          <w:lang w:val="en-GB"/>
-        </w:rPr>
-        <w:lastRenderedPageBreak/>
-        <w:t>Sphinx nose description</w:t>
-      </w:r>
-    </w:p>
-    <w:p>
-      <w:pPr>
-        <w:rPr>
-          <w:lang w:val="en-GB"/>
-        </w:rPr>
-      </w:pPr>
-      <w:r>
-        <w:rPr>
-          <w:lang w:val="en-GB"/>
-        </w:rPr>
-        <w:t xml:space="preserve">“The </w:t>
-      </w:r>
-      <w:r>
-        <w:rPr>
-          <w:lang w:val="en-GB"/>
-        </w:rPr>
-        <w:t>Great Sphinx of Giza is the biggest known depiction of a Sphinx, a lion with a human</w:t>
-      </w:r>
-      <w:r>
-        <w:rPr>
-          <w:lang w:val="en-GB"/>
-        </w:rPr>
-        <w:t>’s</w:t>
-      </w:r>
-      <w:r>
-        <w:rPr>
-          <w:lang w:val="en-GB"/>
-        </w:rPr>
-        <w:t xml:space="preserve"> head. Archaeological evidence suggests that it was built during the reign of Egyptian </w:t>
-      </w:r>
-      <w:r>
-        <w:rPr>
-          <w:lang w:val="en-GB"/>
-        </w:rPr>
-        <w:t>pharaoh</w:t>
-      </w:r>
-      <w:r>
-        <w:rPr>
-          <w:lang w:val="en-GB"/>
-        </w:rPr>
-        <w:t xml:space="preserve"> Khafre (2558-2532 BC). The statue is intact except for its nose, which is missing completely. The artefact shown here is supposed to be a fragment of its nose. </w:t>
-      </w:r>
-      <w:r>
-        <w:rPr>
-          <w:lang w:val="en-GB"/>
-        </w:rPr>
-        <w:t xml:space="preserve">Many myths revolve around its disappearance, </w:t>
-      </w:r>
-      <w:r>
-        <w:rPr>
-          <w:lang w:val="en-GB"/>
-        </w:rPr>
-        <w:t>one of which assuming that</w:t>
-      </w:r>
-      <w:r>
-        <w:rPr>
-          <w:lang w:val="en-GB"/>
-        </w:rPr>
-        <w:t xml:space="preserve"> a cannonball fired by one of Napoleon’s soldiers hit </w:t>
-      </w:r>
-      <w:r>
-        <w:rPr>
-          <w:lang w:val="en-GB"/>
-        </w:rPr>
-        <w:t>the nose</w:t>
-      </w:r>
-      <w:r>
-        <w:rPr>
-          <w:lang w:val="en-GB"/>
-        </w:rPr>
-        <w:t xml:space="preserve">, though latest research </w:t>
-      </w:r>
-      <w:r>
-        <w:rPr>
-          <w:lang w:val="en-GB"/>
-        </w:rPr>
-        <w:t xml:space="preserve">indicates that a religious Muslim </w:t>
-      </w:r>
-      <w:r>
-        <w:rPr>
-          <w:lang w:val="en-GB"/>
-        </w:rPr>
-        <w:t>destroyed it in 1378 after local peasants started worshipping it.</w:t>
-      </w:r>
-      <w:r>
-        <w:rPr>
-          <w:lang w:val="en-GB"/>
-        </w:rPr>
-        <w:t>”</w:t>
-      </w:r>
-    </w:p>
-    <w:p>
-      <w:pPr>
-        <w:pStyle w:val="berschrift2"/>
-        <w:rPr>
-          <w:lang w:val="en-GB"/>
-        </w:rPr>
-      </w:pPr>
-      <w:r>
-        <w:rPr>
-          <w:lang w:val="en-GB"/>
-        </w:rPr>
-        <w:t>Dino bone description</w:t>
-      </w:r>
-    </w:p>
-    <w:p>
-      <w:pPr>
-        <w:rPr>
-          <w:lang w:val="en-GB"/>
-        </w:rPr>
-      </w:pPr>
-      <w:r>
-        <w:rPr>
-          <w:lang w:val="en-GB"/>
-        </w:rPr>
-        <w:t>“Tyrannosaurus Rex, often abbreviated as T-Rex, was a speci</w:t>
-      </w:r>
-      <w:r>
-        <w:rPr>
-          <w:lang w:val="en-GB"/>
-        </w:rPr>
-        <w:t>es of large theropod dinosaur</w:t>
-      </w:r>
-      <w:r>
-        <w:rPr>
-          <w:lang w:val="en-GB"/>
-        </w:rPr>
-        <w:t xml:space="preserve">. </w:t>
-      </w:r>
-      <w:r>
-        <w:rPr>
-          <w:lang w:val="en-GB"/>
-        </w:rPr>
-        <w:t>Recovered specimen date back to the Upper Cretaceous period</w:t>
-      </w:r>
-      <w:r>
-        <w:rPr>
-          <w:lang w:val="en-GB"/>
-        </w:rPr>
-        <w:t>,</w:t>
-      </w:r>
-      <w:r>
-        <w:rPr>
-          <w:lang w:val="en-GB"/>
-        </w:rPr>
-        <w:t xml:space="preserve"> around 68 to 66 million years ago. A fragment of a </w:t>
-      </w:r>
-      <w:r>
-        <w:rPr>
-          <w:lang w:val="en-GB"/>
-        </w:rPr>
-        <w:t xml:space="preserve">specimen’s </w:t>
-      </w:r>
-      <w:r>
-        <w:rPr>
-          <w:lang w:val="en-GB"/>
-        </w:rPr>
-        <w:t xml:space="preserve">leg bone can be seen here. The species is one of </w:t>
-      </w:r>
-      <w:r>
-        <w:rPr>
-          <w:lang w:val="en-GB"/>
-        </w:rPr>
-        <w:t>the last known non-flying dinosaurs to live before the Cretaceous-Paleogene extinction event, during which approximately 75 percent of known species died. Its most probable cause was the impact of a 10km wide asteroid in the Gulf of Mexico.”</w:t>
-      </w:r>
-    </w:p>
-    <w:p>
-      <w:pPr>
-        <w:pStyle w:val="berschrift1"/>
-        <w:rPr>
-          <w:lang w:val="en-GB"/>
-        </w:rPr>
-      </w:pPr>
-      <w:r>
-        <w:rPr>
-          <w:lang w:val="en-GB"/>
-        </w:rPr>
-        <w:t>Character Descriptions</w:t>
-      </w:r>
-    </w:p>
-    <w:p>
-      <w:pPr>
-        <w:pStyle w:val="berschrift2"/>
-        <w:rPr>
-          <w:lang w:val="en-GB"/>
-        </w:rPr>
-      </w:pPr>
-      <w:r>
-        <w:rPr>
-          <w:lang w:val="en-GB"/>
-        </w:rPr>
-        <w:t>AFH</w:t>
-      </w:r>
-    </w:p>
-    <w:p>
-      <w:pPr>
-        <w:rPr>
-          <w:lang w:val="en-GB"/>
-        </w:rPr>
-      </w:pPr>
-      <w:r>
-        <w:rPr>
-          <w:lang w:val="en-GB"/>
-        </w:rPr>
-        <w:t xml:space="preserve">Young, friendly but naive British archaeologist coming from a wealthy family that just finished his degree at a local top university. </w:t>
-      </w:r>
-      <w:r>
-        <w:rPr>
-          <w:lang w:val="en-GB"/>
-        </w:rPr>
-        <w:t xml:space="preserve">Initially, he </w:t>
-      </w:r>
-      <w:r>
-        <w:rPr>
-          <w:lang w:val="en-GB"/>
-        </w:rPr>
-        <w:t xml:space="preserve">wanted to go straight </w:t>
-      </w:r>
-      <w:r>
-        <w:rPr>
-          <w:lang w:val="en-GB"/>
-        </w:rPr>
-        <w:t>to a foreign country after university to start working on archaeological sites. But he hasn’t been feeling well lately, so it seemed right to stay in the country for now and also strengthen his knowledge in artefacts and lost civilizations all around the world.</w:t>
-      </w:r>
-    </w:p>
-    <w:p>
-      <w:pPr>
-        <w:pStyle w:val="berschrift2"/>
-        <w:rPr>
-          <w:lang w:val="en-GB"/>
-        </w:rPr>
-      </w:pPr>
-      <w:r>
-        <w:rPr>
-          <w:lang w:val="en-GB"/>
-        </w:rPr>
-        <w:t>Jan</w:t>
-      </w:r>
-    </w:p>
-    <w:p>
-      <w:pPr>
-        <w:rPr>
-          <w:lang w:val="en-GB"/>
-        </w:rPr>
-      </w:pPr>
-      <w:r>
-        <w:rPr>
-          <w:lang w:val="en-GB"/>
-        </w:rPr>
-        <w:t>Mysterious old man who has been working in the museum for a long time. He seems to know a lot more than what his simple job here would suggest.</w:t>
-      </w:r>
-    </w:p>
-    <w:p>
-      <w:pPr>
-        <w:pStyle w:val="berschrift1"/>
-        <w:rPr>
-          <w:lang w:val="en-GB"/>
-        </w:rPr>
-      </w:pPr>
-      <w:r>
-        <w:rPr>
-          <w:lang w:val="en-GB"/>
-        </w:rPr>
-        <w:t>Old dialogues</w:t>
-      </w:r>
-    </w:p>
-    <w:p>
-      <w:pPr>
-        <w:pStyle w:val="berschrift2"/>
-        <w:rPr>
-          <w:lang w:val="en-GB"/>
-        </w:rPr>
-      </w:pPr>
-      <w:r>
-        <w:rPr>
-          <w:lang w:val="en-GB"/>
-        </w:rPr>
-        <w:t>Talk with Khafre</w:t>
-      </w:r>
-      <w:r>
-        <w:rPr>
-          <w:lang w:val="en-GB"/>
-        </w:rPr>
-        <w:tab/>
-      </w:r>
-    </w:p>
-    <w:p>
-      <w:pPr>
-        <w:rPr>
-          <w:lang w:val="en-GB"/>
-        </w:rPr>
-      </w:pPr>
-      <w:r>
-        <w:rPr>
-          <w:lang w:val="en-GB"/>
-        </w:rPr>
-        <w:t>Khafre: “</w:t>
-      </w:r>
-      <w:r>
-        <w:rPr>
-          <w:lang w:val="en-GB"/>
-        </w:rPr>
-        <w:t>Hello my name is chafre, how did you find me?</w:t>
-      </w:r>
-      <w:r>
-        <w:rPr>
-          <w:lang w:val="en-GB"/>
-        </w:rPr>
-        <w:t xml:space="preserve"> </w:t>
-      </w:r>
-      <w:r>
-        <w:rPr>
-          <w:lang w:val="en-GB"/>
-        </w:rPr>
-        <w:t>You must be an extraordinarily skilled adventurer to make it to my burial chamber.</w:t>
-      </w:r>
-      <w:r>
-        <w:rPr>
-          <w:lang w:val="en-GB"/>
-        </w:rPr>
-        <w:t>”</w:t>
-      </w:r>
-    </w:p>
-    <w:p>
-      <w:pPr>
-        <w:rPr>
-          <w:lang w:val="en-GB"/>
-        </w:rPr>
-      </w:pPr>
-      <w:r>
-        <w:rPr>
-          <w:lang w:val="en-GB"/>
-        </w:rPr>
-        <w:t>AH: “</w:t>
-      </w:r>
-      <w:r>
-        <w:rPr>
-          <w:lang w:val="en-GB"/>
-        </w:rPr>
-        <w:t>Yes and I’m also a very skilled time traveler.  Do you heard what human beings did with the great sphinx of gizeh.</w:t>
-      </w:r>
-      <w:r>
-        <w:rPr>
-          <w:lang w:val="en-GB"/>
-        </w:rPr>
-        <w:t>”</w:t>
-      </w:r>
-    </w:p>
-    <w:p>
-      <w:pPr>
-        <w:rPr>
-          <w:lang w:val="en-GB"/>
-        </w:rPr>
-      </w:pPr>
-      <w:r>
-        <w:rPr>
-          <w:lang w:val="en-GB"/>
-        </w:rPr>
-        <w:t>Khafre: “</w:t>
-      </w:r>
-      <w:r>
-        <w:rPr>
-          <w:lang w:val="en-GB"/>
-        </w:rPr>
-        <w:t>How horrible, so much of my slaves have died to build this great monument, but then someone destroys it wantonly. What are you doing here?</w:t>
-      </w:r>
-      <w:r>
-        <w:rPr>
-          <w:lang w:val="en-GB"/>
-        </w:rPr>
-        <w:t>”</w:t>
-      </w:r>
-    </w:p>
-    <w:p>
-      <w:pPr>
-        <w:rPr>
-          <w:lang w:val="en-GB"/>
-        </w:rPr>
-      </w:pPr>
-      <w:r>
-        <w:rPr>
-          <w:lang w:val="en-GB"/>
-        </w:rPr>
-        <w:t>AH: “</w:t>
-      </w:r>
-      <w:r>
-        <w:rPr>
-          <w:lang w:val="en-GB"/>
-        </w:rPr>
-        <w:t>I'm here looking for lost artefacts</w:t>
-      </w:r>
-      <w:r>
-        <w:rPr>
-          <w:lang w:val="en-GB"/>
-        </w:rPr>
-        <w:t>”.</w:t>
-      </w:r>
-    </w:p>
-    <w:p>
-      <w:pPr>
-        <w:rPr>
-          <w:lang w:val="en-GB"/>
-        </w:rPr>
-      </w:pPr>
-      <w:r>
-        <w:rPr>
-          <w:lang w:val="en-GB"/>
-        </w:rPr>
-        <w:t>Khafre: “</w:t>
-      </w:r>
-      <w:r>
-        <w:rPr>
-          <w:lang w:val="en-GB"/>
-        </w:rPr>
-        <w:t>Then i have a present for you.</w:t>
-      </w:r>
-      <w:r>
-        <w:rPr>
-          <w:lang w:val="en-GB"/>
-        </w:rPr>
-        <w:t xml:space="preserve"> </w:t>
-      </w:r>
-      <w:r>
-        <w:rPr>
-          <w:lang w:val="en-GB"/>
-        </w:rPr>
-        <w:t>I use my holy power to provide a whole new Sphinx monument for your museuem.</w:t>
       </w:r>
       <w:r>
         <w:rPr>

</xml_diff>

<commit_message>
Finish dialogues of main game
</commit_message>
<xml_diff>
--- a/Other/Dialogues.docx
+++ b/Other/Dialogues.docx
@@ -201,21 +201,7 @@
         <w:rPr>
           <w:lang w:val="en-GB"/>
         </w:rPr>
-        <w:t xml:space="preserve"> The museum directors didn’t even care to properly present the artefacts, leaving the exhibition </w:t>
-      </w:r>
-      <w:proofErr w:type="spellStart"/>
-      <w:r>
-        <w:rPr>
-          <w:lang w:val="en-GB"/>
-        </w:rPr>
-        <w:t>half finished</w:t>
-      </w:r>
-      <w:proofErr w:type="spellEnd"/>
-      <w:r>
-        <w:rPr>
-          <w:lang w:val="en-GB"/>
-        </w:rPr>
-        <w:t xml:space="preserve"> for </w:t>
+        <w:t xml:space="preserve"> The museum directors didn’t even care to properly present the artefacts, leaving the exhibition half finished for </w:t>
       </w:r>
       <w:r>
         <w:rPr>
@@ -302,35 +288,7 @@
         <w:rPr>
           <w:lang w:val="en-GB"/>
         </w:rPr>
-        <w:t xml:space="preserve">Jan: “Oh, I’m sure of </w:t>
-      </w:r>
-      <w:proofErr w:type="gramStart"/>
-      <w:r>
-        <w:rPr>
-          <w:lang w:val="en-GB"/>
-        </w:rPr>
-        <w:t>that..</w:t>
-      </w:r>
-      <w:proofErr w:type="gramEnd"/>
-      <w:r>
-        <w:rPr>
-          <w:lang w:val="en-GB"/>
-        </w:rPr>
-        <w:t xml:space="preserve"> *</w:t>
-      </w:r>
-      <w:proofErr w:type="spellStart"/>
-      <w:r>
-        <w:rPr>
-          <w:lang w:val="en-GB"/>
-        </w:rPr>
-        <w:t>hohohoho</w:t>
-      </w:r>
-      <w:proofErr w:type="spellEnd"/>
-      <w:r>
-        <w:rPr>
-          <w:lang w:val="en-GB"/>
-        </w:rPr>
-        <w:t>*”</w:t>
+        <w:t>Jan: “Oh, I’m sure of that.. *hohohoho*”</w:t>
       </w:r>
     </w:p>
     <w:p>
@@ -453,21 +411,19 @@
         <w:rPr>
           <w:lang w:val="en-GB"/>
         </w:rPr>
-        <w:t>AH: “…………What…</w:t>
-      </w:r>
-      <w:proofErr w:type="gramStart"/>
-      <w:r>
-        <w:rPr>
-          <w:lang w:val="en-GB"/>
-        </w:rPr>
-        <w:t>…..</w:t>
-      </w:r>
-      <w:proofErr w:type="gramEnd"/>
-      <w:r>
-        <w:rPr>
-          <w:lang w:val="en-GB"/>
-        </w:rPr>
-        <w:t xml:space="preserve"> was that?”</w:t>
+        <w:t xml:space="preserve">AH: “…………What…….. </w:t>
+      </w:r>
+      <w:r>
+        <w:rPr>
+          <w:lang w:val="en-GB"/>
+        </w:rPr>
+        <w:t>just happened</w:t>
+      </w:r>
+      <w:r>
+        <w:rPr>
+          <w:lang w:val="en-GB"/>
+        </w:rPr>
+        <w:t>?”</w:t>
       </w:r>
     </w:p>
     <w:p>
@@ -493,7 +449,7 @@
         <w:rPr>
           <w:lang w:val="en-GB"/>
         </w:rPr>
-        <w:t>AH: “I feel like I just had the weirdest dream… I dreamt that I went back into the time of the artefact fragment I touched before and was able to recover the complete artefact.”</w:t>
+        <w:t>AH: “I feel like I just had the weirdest dream… I dreamt that I went back into the time of the fragment I touched before and was able to recover the complete artefact.”</w:t>
       </w:r>
     </w:p>
     <w:p>
@@ -521,14 +477,12 @@
         </w:rPr>
         <w:t>AH: “</w:t>
       </w:r>
-      <w:proofErr w:type="gramStart"/>
-      <w:r>
-        <w:rPr>
-          <w:lang w:val="en-GB"/>
-        </w:rPr>
-        <w:t>Impossible..</w:t>
-      </w:r>
-      <w:proofErr w:type="gramEnd"/>
+      <w:r>
+        <w:rPr>
+          <w:lang w:val="en-GB"/>
+        </w:rPr>
+        <w:t>Incredible!</w:t>
+      </w:r>
       <w:r>
         <w:rPr>
           <w:lang w:val="en-GB"/>
@@ -594,35 +548,19 @@
         <w:rPr>
           <w:lang w:val="en-GB"/>
         </w:rPr>
-        <w:t xml:space="preserve">Jan: “That, young man, you need to find out for </w:t>
-      </w:r>
-      <w:proofErr w:type="gramStart"/>
-      <w:r>
-        <w:rPr>
-          <w:lang w:val="en-GB"/>
-        </w:rPr>
-        <w:t>yourself..</w:t>
-      </w:r>
-      <w:proofErr w:type="gramEnd"/>
-      <w:r>
-        <w:rPr>
-          <w:lang w:val="en-GB"/>
-        </w:rPr>
-        <w:t xml:space="preserve"> *</w:t>
-      </w:r>
-      <w:proofErr w:type="spellStart"/>
-      <w:r>
-        <w:rPr>
-          <w:lang w:val="en-GB"/>
-        </w:rPr>
-        <w:t>hohohoho</w:t>
-      </w:r>
-      <w:proofErr w:type="spellEnd"/>
-      <w:r>
-        <w:rPr>
-          <w:lang w:val="en-GB"/>
-        </w:rPr>
-        <w:t>*”</w:t>
+        <w:t>Jan: “That, young man,</w:t>
+      </w:r>
+      <w:r>
+        <w:rPr>
+          <w:lang w:val="en-GB"/>
+        </w:rPr>
+        <w:t xml:space="preserve"> is what</w:t>
+      </w:r>
+      <w:r>
+        <w:rPr>
+          <w:lang w:val="en-GB"/>
+        </w:rPr>
+        <w:t xml:space="preserve"> you need to find out for yourself.. *hohohoho*”</w:t>
       </w:r>
     </w:p>
     <w:p>
@@ -636,6 +574,384 @@
         <w:rPr>
           <w:lang w:val="en-GB"/>
         </w:rPr>
+        <w:t>Talk with Jan before final game</w:t>
+      </w:r>
+    </w:p>
+    <w:p>
+      <w:pPr>
+        <w:rPr>
+          <w:lang w:val="en-GB"/>
+        </w:rPr>
+      </w:pPr>
+      <w:r>
+        <w:rPr>
+          <w:lang w:val="en-GB"/>
+        </w:rPr>
+        <w:t>Jan: “Welcome back, young man. I have just prepared a new fragment for examination, but recovering the artefact will be the toughest of all challenges.”</w:t>
+      </w:r>
+      <w:r>
+        <w:rPr>
+          <w:lang w:val="en-GB"/>
+        </w:rPr>
+        <w:br/>
+        <w:t>“You didn’t gain</w:t>
+      </w:r>
+      <w:r>
+        <w:rPr>
+          <w:lang w:val="en-GB"/>
+        </w:rPr>
+        <w:t xml:space="preserve"> </w:t>
+      </w:r>
+      <w:r>
+        <w:rPr>
+          <w:lang w:val="en-GB"/>
+        </w:rPr>
+        <w:t>this</w:t>
+      </w:r>
+      <w:r>
+        <w:rPr>
+          <w:lang w:val="en-GB"/>
+        </w:rPr>
+        <w:t xml:space="preserve"> time-travel ability by accident, but </w:t>
+      </w:r>
+      <w:r>
+        <w:rPr>
+          <w:lang w:val="en-GB"/>
+        </w:rPr>
+        <w:t xml:space="preserve">were </w:t>
+      </w:r>
+      <w:r>
+        <w:rPr>
+          <w:lang w:val="en-GB"/>
+        </w:rPr>
+        <w:t>specifically chosen because you are the only one capable of defeating HIM</w:t>
+      </w:r>
+      <w:r>
+        <w:rPr>
+          <w:lang w:val="en-GB"/>
+        </w:rPr>
+        <w:t xml:space="preserve">, and </w:t>
+      </w:r>
+      <w:r>
+        <w:rPr>
+          <w:lang w:val="en-GB"/>
+        </w:rPr>
+        <w:t>complete</w:t>
+      </w:r>
+      <w:r>
+        <w:rPr>
+          <w:lang w:val="en-GB"/>
+        </w:rPr>
+        <w:t xml:space="preserve"> the exhibition of course</w:t>
+      </w:r>
+      <w:r>
+        <w:rPr>
+          <w:lang w:val="en-GB"/>
+        </w:rPr>
+        <w:t>.”</w:t>
+      </w:r>
+    </w:p>
+    <w:p>
+      <w:pPr>
+        <w:rPr>
+          <w:lang w:val="en-GB"/>
+        </w:rPr>
+      </w:pPr>
+      <w:r>
+        <w:rPr>
+          <w:lang w:val="en-GB"/>
+        </w:rPr>
+        <w:t>AH: “Who is HE?”</w:t>
+      </w:r>
+    </w:p>
+    <w:p>
+      <w:pPr>
+        <w:rPr>
+          <w:lang w:val="en-GB"/>
+        </w:rPr>
+      </w:pPr>
+      <w:r>
+        <w:rPr>
+          <w:lang w:val="en-GB"/>
+        </w:rPr>
+        <w:t xml:space="preserve">Jan: “You see, far in the future scientists have discovered a way to travel through time. But soon </w:t>
+      </w:r>
+      <w:r>
+        <w:rPr>
+          <w:lang w:val="en-GB"/>
+        </w:rPr>
+        <w:t>after</w:t>
+      </w:r>
+      <w:r>
+        <w:rPr>
+          <w:lang w:val="en-GB"/>
+        </w:rPr>
+        <w:t>, a few evil men have stolen the technology and wanted to use it in order to rule over space and time. Most of them have already been defeated, but one remains: This man has impersonated the roman emperor Caesar and wants to use his roman army to</w:t>
+      </w:r>
+      <w:r>
+        <w:rPr>
+          <w:lang w:val="en-GB"/>
+        </w:rPr>
+        <w:t xml:space="preserve"> rule over the world in the future. </w:t>
+      </w:r>
+      <w:r>
+        <w:rPr>
+          <w:lang w:val="en-GB"/>
+        </w:rPr>
+        <w:t>Our</w:t>
+      </w:r>
+      <w:r>
+        <w:rPr>
+          <w:lang w:val="en-GB"/>
+        </w:rPr>
+        <w:t xml:space="preserve"> only chance is to travel back in time and stop him before it’s too late!”</w:t>
+      </w:r>
+    </w:p>
+    <w:p>
+      <w:pPr>
+        <w:pStyle w:val="berschrift2"/>
+        <w:rPr>
+          <w:lang w:val="en-GB"/>
+        </w:rPr>
+      </w:pPr>
+      <w:r>
+        <w:rPr>
+          <w:lang w:val="en-GB"/>
+        </w:rPr>
+        <w:t>Push-Talk with Jan before final game</w:t>
+      </w:r>
+    </w:p>
+    <w:p>
+      <w:pPr>
+        <w:rPr>
+          <w:lang w:val="en-GB"/>
+        </w:rPr>
+      </w:pPr>
+      <w:r>
+        <w:rPr>
+          <w:lang w:val="en-GB"/>
+        </w:rPr>
+        <w:t>Jan: “Good luck for your fight, I know you will need it</w:t>
+      </w:r>
+      <w:r>
+        <w:rPr>
+          <w:lang w:val="en-GB"/>
+        </w:rPr>
+        <w:t>.</w:t>
+      </w:r>
+      <w:r>
+        <w:rPr>
+          <w:lang w:val="en-GB"/>
+        </w:rPr>
+        <w:t>”</w:t>
+      </w:r>
+    </w:p>
+    <w:p>
+      <w:pPr>
+        <w:pStyle w:val="berschrift2"/>
+        <w:rPr>
+          <w:lang w:val="en-GB"/>
+        </w:rPr>
+      </w:pPr>
+      <w:r>
+        <w:rPr>
+          <w:lang w:val="en-GB"/>
+        </w:rPr>
+        <w:t>Final talk with Jan</w:t>
+      </w:r>
+    </w:p>
+    <w:p>
+      <w:pPr>
+        <w:rPr>
+          <w:lang w:val="en-GB"/>
+        </w:rPr>
+      </w:pPr>
+      <w:r>
+        <w:rPr>
+          <w:lang w:val="en-GB"/>
+        </w:rPr>
+        <w:t>Jan: “You made it back alive! And you have the Civic Crown, which means…”</w:t>
+      </w:r>
+    </w:p>
+    <w:p>
+      <w:pPr>
+        <w:rPr>
+          <w:lang w:val="en-GB"/>
+        </w:rPr>
+      </w:pPr>
+      <w:r>
+        <w:rPr>
+          <w:lang w:val="en-GB"/>
+        </w:rPr>
+        <w:t>AH: “’Caesar’ gave it to me after a long fight, he realized his mistake.”</w:t>
+      </w:r>
+    </w:p>
+    <w:p>
+      <w:pPr>
+        <w:rPr>
+          <w:lang w:val="en-GB"/>
+        </w:rPr>
+      </w:pPr>
+      <w:r>
+        <w:rPr>
+          <w:lang w:val="en-GB"/>
+        </w:rPr>
+        <w:t>Jan: “That is good to hear.”</w:t>
+      </w:r>
+    </w:p>
+    <w:p>
+      <w:pPr>
+        <w:rPr>
+          <w:lang w:val="en-GB"/>
+        </w:rPr>
+      </w:pPr>
+      <w:r>
+        <w:rPr>
+          <w:lang w:val="en-GB"/>
+        </w:rPr>
+        <w:t>AH: “Huh, weird, I now have the same scar on my face as you.. what does this mean??”</w:t>
+      </w:r>
+    </w:p>
+    <w:p>
+      <w:pPr>
+        <w:rPr>
+          <w:lang w:val="en-GB"/>
+        </w:rPr>
+      </w:pPr>
+      <w:r>
+        <w:rPr>
+          <w:lang w:val="en-GB"/>
+        </w:rPr>
+        <w:t>Jan: “Don’t you realize, young man, I am YOU! When I was your age, I lived through all the same events.”</w:t>
+      </w:r>
+      <w:r>
+        <w:rPr>
+          <w:lang w:val="en-GB"/>
+        </w:rPr>
+        <w:br/>
+        <w:t>“My older self came here and guided me to fight Caesar. But I was too weak and had to escape.”</w:t>
+      </w:r>
+      <w:r>
+        <w:rPr>
+          <w:lang w:val="en-GB"/>
+        </w:rPr>
+        <w:br/>
+        <w:t>“For years, I’ve been trying to catch him afterwards, but time has made me an old white man. So I’ve continued this temporal loop by travelling back and guiding you.”</w:t>
+      </w:r>
+      <w:r>
+        <w:rPr>
+          <w:lang w:val="en-GB"/>
+        </w:rPr>
+        <w:br/>
+        <w:t>“</w:t>
+      </w:r>
+      <w:r>
+        <w:rPr>
+          <w:lang w:val="en-GB"/>
+        </w:rPr>
+        <w:t>But y</w:t>
+      </w:r>
+      <w:r>
+        <w:rPr>
+          <w:lang w:val="en-GB"/>
+        </w:rPr>
+        <w:t xml:space="preserve">ou finally managed to break this cycle and complete the exhibition! (and </w:t>
+      </w:r>
+      <w:r>
+        <w:rPr>
+          <w:lang w:val="en-GB"/>
+        </w:rPr>
+        <w:t>save</w:t>
+      </w:r>
+      <w:r>
+        <w:rPr>
+          <w:lang w:val="en-GB"/>
+        </w:rPr>
+        <w:t xml:space="preserve"> the world</w:t>
+      </w:r>
+      <w:r>
+        <w:rPr>
+          <w:lang w:val="en-GB"/>
+        </w:rPr>
+        <w:t xml:space="preserve"> of course</w:t>
+      </w:r>
+      <w:r>
+        <w:rPr>
+          <w:lang w:val="en-GB"/>
+        </w:rPr>
+        <w:t>..)”</w:t>
+      </w:r>
+      <w:r>
+        <w:rPr>
+          <w:lang w:val="en-GB"/>
+        </w:rPr>
+        <w:br/>
+        <w:t>“Now it seems my time has come. As the time loop is gone, my existence is merely a glitch in the matrix.. *hohohoho*”</w:t>
+      </w:r>
+    </w:p>
+    <w:p>
+      <w:pPr>
+        <w:rPr>
+          <w:lang w:val="en-GB"/>
+        </w:rPr>
+      </w:pPr>
+      <w:r>
+        <w:rPr>
+          <w:lang w:val="en-GB"/>
+        </w:rPr>
+        <w:lastRenderedPageBreak/>
+        <w:t>AH: “Farewell Janitor, I will never forget you/me.. you know what I mean!”</w:t>
+      </w:r>
+    </w:p>
+    <w:p>
+      <w:pPr>
+        <w:rPr>
+          <w:lang w:val="en-GB"/>
+        </w:rPr>
+      </w:pPr>
+      <w:r>
+        <w:rPr>
+          <w:lang w:val="en-GB"/>
+        </w:rPr>
+        <w:t>Janitor: “Farewell, young man…</w:t>
+      </w:r>
+      <w:r>
+        <w:rPr>
+          <w:lang w:val="en-GB"/>
+        </w:rPr>
+        <w:t>………….</w:t>
+      </w:r>
+      <w:r>
+        <w:rPr>
+          <w:lang w:val="en-GB"/>
+        </w:rPr>
+        <w:t>”</w:t>
+      </w:r>
+    </w:p>
+    <w:p>
+      <w:pPr>
+        <w:rPr>
+          <w:lang w:val="en-GB"/>
+        </w:rPr>
+      </w:pPr>
+      <w:r>
+        <w:rPr>
+          <w:lang w:val="en-GB"/>
+        </w:rPr>
+        <w:t>&lt;Jan fades out&gt;</w:t>
+      </w:r>
+    </w:p>
+    <w:p>
+      <w:pPr>
+        <w:pStyle w:val="berschrift2"/>
+        <w:rPr>
+          <w:lang w:val="en-GB"/>
+        </w:rPr>
+      </w:pPr>
+      <w:r>
+        <w:rPr>
+          <w:lang w:val="en-GB"/>
+        </w:rPr>
         <w:t>Talk with Khafre</w:t>
       </w:r>
     </w:p>
@@ -657,7 +973,6 @@
         </w:rPr>
         <w:t xml:space="preserve">Hello my name is </w:t>
       </w:r>
-      <w:proofErr w:type="gramStart"/>
       <w:r>
         <w:rPr>
           <w:lang w:val="en-GB"/>
@@ -668,14 +983,7 @@
         <w:rPr>
           <w:lang w:val="en-GB"/>
         </w:rPr>
-        <w:t>,</w:t>
-      </w:r>
-      <w:proofErr w:type="gramEnd"/>
-      <w:r>
-        <w:rPr>
-          <w:lang w:val="en-GB"/>
-        </w:rPr>
-        <w:t xml:space="preserve"> how did you find me?</w:t>
+        <w:t>, how did you find me?</w:t>
       </w:r>
       <w:r>
         <w:rPr>
@@ -843,16 +1151,8 @@
         <w:rPr>
           <w:lang w:val="en-GB"/>
         </w:rPr>
-        <w:t xml:space="preserve">Found Items in </w:t>
-      </w:r>
-      <w:proofErr w:type="spellStart"/>
-      <w:r>
-        <w:rPr>
-          <w:lang w:val="en-GB"/>
-        </w:rPr>
-        <w:t>PyramidLevel</w:t>
-      </w:r>
-      <w:proofErr w:type="spellEnd"/>
+        <w:t>Found Items in PyramidLevel</w:t>
+      </w:r>
     </w:p>
     <w:p>
       <w:pPr>
@@ -1012,16 +1312,8 @@
         <w:rPr>
           <w:lang w:val="en-GB"/>
         </w:rPr>
-        <w:t xml:space="preserve">Hints in </w:t>
-      </w:r>
-      <w:proofErr w:type="spellStart"/>
-      <w:r>
-        <w:rPr>
-          <w:lang w:val="en-GB"/>
-        </w:rPr>
-        <w:t>PyramidLevel</w:t>
-      </w:r>
-      <w:proofErr w:type="spellEnd"/>
+        <w:t>Hints in PyramidLevel</w:t>
+      </w:r>
     </w:p>
     <w:p>
       <w:pPr>
@@ -1104,54 +1396,24 @@
           <w:lang w:val="en-GB"/>
         </w:rPr>
       </w:pPr>
-      <w:proofErr w:type="spellStart"/>
-      <w:r>
-        <w:rPr>
-          <w:lang w:val="en-GB"/>
-        </w:rPr>
-        <w:t>PyramidLevel</w:t>
-      </w:r>
-      <w:proofErr w:type="spellEnd"/>
-      <w:r>
-        <w:rPr>
-          <w:lang w:val="en-GB"/>
-        </w:rPr>
-        <w:t xml:space="preserve"> </w:t>
-      </w:r>
-      <w:proofErr w:type="spellStart"/>
-      <w:r>
-        <w:rPr>
-          <w:lang w:val="en-GB"/>
-        </w:rPr>
-        <w:t>IntroDialogue</w:t>
-      </w:r>
-      <w:proofErr w:type="spellEnd"/>
-    </w:p>
-    <w:p>
-      <w:pPr>
-        <w:rPr>
-          <w:lang w:val="en-GB"/>
-        </w:rPr>
-      </w:pPr>
-      <w:r>
-        <w:rPr>
-          <w:lang w:val="en-GB"/>
-        </w:rPr>
-        <w:t xml:space="preserve">AH: </w:t>
-      </w:r>
-      <w:proofErr w:type="gramStart"/>
-      <w:r>
-        <w:rPr>
-          <w:lang w:val="en-GB"/>
-        </w:rPr>
-        <w:t>“..</w:t>
-      </w:r>
-      <w:proofErr w:type="gramEnd"/>
-      <w:r>
-        <w:rPr>
-          <w:lang w:val="en-GB"/>
-        </w:rPr>
-        <w:t>Where am I?”</w:t>
+      <w:r>
+        <w:rPr>
+          <w:lang w:val="en-GB"/>
+        </w:rPr>
+        <w:t>PyramidLevel IntroDialogue</w:t>
+      </w:r>
+    </w:p>
+    <w:p>
+      <w:pPr>
+        <w:rPr>
+          <w:lang w:val="en-GB"/>
+        </w:rPr>
+      </w:pPr>
+      <w:r>
+        <w:rPr>
+          <w:lang w:val="en-GB"/>
+        </w:rPr>
+        <w:t>AH: “..Where am I?”</w:t>
       </w:r>
       <w:r>
         <w:rPr>
@@ -1179,7 +1441,412 @@
         <w:rPr>
           <w:lang w:val="en-GB"/>
         </w:rPr>
+        <w:t>DinoLevel IntroDialogue</w:t>
+      </w:r>
+    </w:p>
+    <w:p>
+      <w:pPr>
+        <w:rPr>
+          <w:lang w:val="en-GB"/>
+        </w:rPr>
+      </w:pPr>
+      <w:r>
+        <w:rPr>
+          <w:lang w:val="en-GB"/>
+        </w:rPr>
+        <w:t>AH: “..Where am I?”</w:t>
+      </w:r>
+    </w:p>
+    <w:p>
+      <w:pPr>
+        <w:rPr>
+          <w:rFonts w:ascii="MS Gothic" w:eastAsia="MS Gothic" w:hAnsi="MS Gothic" w:cs="MS Gothic"/>
+          <w:lang w:val="en-GB"/>
+        </w:rPr>
+      </w:pPr>
+      <w:r>
+        <w:rPr>
+          <w:lang w:val="en-GB"/>
+        </w:rPr>
+        <w:t xml:space="preserve">Dino: “Mmmmh, yummy yummy yummy, I want this archaelogist in my tummy </w:t>
+      </w:r>
+      <w:r>
+        <w:rPr>
+          <w:rFonts w:ascii="MS Gothic" w:eastAsia="MS Gothic" w:hAnsi="MS Gothic" w:cs="MS Gothic" w:hint="eastAsia"/>
+          <w:lang w:val="en-GB"/>
+        </w:rPr>
+        <w:t>ツ</w:t>
+      </w:r>
+      <w:r>
+        <w:rPr>
+          <w:rFonts w:ascii="MS Gothic" w:eastAsia="MS Gothic" w:hAnsi="MS Gothic" w:cs="MS Gothic"/>
+          <w:lang w:val="en-GB"/>
+        </w:rPr>
+        <w:t>”</w:t>
+      </w:r>
+    </w:p>
+    <w:p>
+      <w:pPr>
+        <w:rPr>
+          <w:lang w:val="en-GB"/>
+        </w:rPr>
+      </w:pPr>
+      <w:r>
+        <w:rPr>
+          <w:lang w:val="en-GB"/>
+        </w:rPr>
         <w:lastRenderedPageBreak/>
+        <w:t>AH: “Aaaaaahh!”</w:t>
+      </w:r>
+    </w:p>
+    <w:p>
+      <w:pPr>
+        <w:pStyle w:val="berschrift2"/>
+        <w:rPr>
+          <w:lang w:val="en-GB"/>
+        </w:rPr>
+      </w:pPr>
+      <w:r>
+        <w:rPr>
+          <w:lang w:val="en-GB"/>
+        </w:rPr>
+        <w:t>FinalLevel IntroDialogue</w:t>
+      </w:r>
+    </w:p>
+    <w:p>
+      <w:pPr>
+        <w:rPr>
+          <w:lang w:val="en-GB"/>
+        </w:rPr>
+      </w:pPr>
+      <w:r>
+        <w:rPr>
+          <w:lang w:val="en-GB"/>
+        </w:rPr>
+        <w:t>Caesar: “I have been awaiting you. My future self warned me that you would come and try to stop me from ruling over the world</w:t>
+      </w:r>
+      <w:r>
+        <w:rPr>
+          <w:lang w:val="en-GB"/>
+        </w:rPr>
+        <w:t>.</w:t>
+      </w:r>
+      <w:r>
+        <w:rPr>
+          <w:lang w:val="en-GB"/>
+        </w:rPr>
+        <w:t>”</w:t>
+      </w:r>
+      <w:r>
+        <w:rPr>
+          <w:lang w:val="en-GB"/>
+        </w:rPr>
+        <w:br/>
+        <w:t>“Now, let’s make this easy. Give up and I will spare your life.”</w:t>
+      </w:r>
+    </w:p>
+    <w:p>
+      <w:pPr>
+        <w:rPr>
+          <w:lang w:val="en-GB"/>
+        </w:rPr>
+      </w:pPr>
+      <w:r>
+        <w:rPr>
+          <w:lang w:val="en-GB"/>
+        </w:rPr>
+        <w:t>AH: “I will not leave without a</w:t>
+      </w:r>
+      <w:r>
+        <w:rPr>
+          <w:lang w:val="en-GB"/>
+        </w:rPr>
+        <w:t xml:space="preserve"> fight!”</w:t>
+      </w:r>
+    </w:p>
+    <w:p>
+      <w:pPr>
+        <w:rPr>
+          <w:lang w:val="en-GB"/>
+        </w:rPr>
+      </w:pPr>
+      <w:r>
+        <w:rPr>
+          <w:lang w:val="en-GB"/>
+        </w:rPr>
+        <w:t>Caesar: “Alright then</w:t>
+      </w:r>
+      <w:r>
+        <w:rPr>
+          <w:lang w:val="en-GB"/>
+        </w:rPr>
+        <w:t>, you left me with no other choice</w:t>
+      </w:r>
+      <w:r>
+        <w:rPr>
+          <w:lang w:val="en-GB"/>
+        </w:rPr>
+        <w:t xml:space="preserve">… </w:t>
+      </w:r>
+      <w:r>
+        <w:rPr>
+          <w:lang w:val="en-GB"/>
+        </w:rPr>
+        <w:t>guards</w:t>
+      </w:r>
+      <w:r>
+        <w:rPr>
+          <w:lang w:val="en-GB"/>
+        </w:rPr>
+        <w:t>, get him!”</w:t>
+      </w:r>
+    </w:p>
+    <w:p>
+      <w:pPr>
+        <w:rPr>
+          <w:lang w:val="en-GB"/>
+        </w:rPr>
+      </w:pPr>
+      <w:r>
+        <w:rPr>
+          <w:lang w:val="en-GB"/>
+        </w:rPr>
+        <w:t>Legionary: “Yes, sir! Chaaarge!”</w:t>
+      </w:r>
+    </w:p>
+    <w:p>
+      <w:pPr>
+        <w:pStyle w:val="berschrift2"/>
+        <w:rPr>
+          <w:lang w:val="en-GB"/>
+        </w:rPr>
+      </w:pPr>
+      <w:r>
+        <w:rPr>
+          <w:lang w:val="en-GB"/>
+        </w:rPr>
+        <w:t>FinalLevel BeforeCaesarFight dialogue</w:t>
+      </w:r>
+    </w:p>
+    <w:p>
+      <w:pPr>
+        <w:rPr>
+          <w:lang w:val="en-GB"/>
+        </w:rPr>
+      </w:pPr>
+      <w:r>
+        <w:rPr>
+          <w:lang w:val="en-GB"/>
+        </w:rPr>
+        <w:t>Caesar: “</w:t>
+      </w:r>
+      <w:r>
+        <w:rPr>
+          <w:lang w:val="en-GB"/>
+        </w:rPr>
+        <w:t>Enough of this nonsense, I will defeat you once and for all!</w:t>
+      </w:r>
+      <w:r>
+        <w:rPr>
+          <w:lang w:val="en-GB"/>
+        </w:rPr>
+        <w:t>”</w:t>
+      </w:r>
+    </w:p>
+    <w:p>
+      <w:pPr>
+        <w:pStyle w:val="berschrift2"/>
+        <w:rPr>
+          <w:lang w:val="en-GB"/>
+        </w:rPr>
+      </w:pPr>
+      <w:r>
+        <w:rPr>
+          <w:lang w:val="en-GB"/>
+        </w:rPr>
+        <w:t>FinalLevel AfterCaesarFight dialogue</w:t>
+      </w:r>
+    </w:p>
+    <w:p>
+      <w:pPr>
+        <w:rPr>
+          <w:lang w:val="en-GB"/>
+        </w:rPr>
+      </w:pPr>
+      <w:r>
+        <w:rPr>
+          <w:lang w:val="en-GB"/>
+        </w:rPr>
+        <w:t>AH: “Aaaah!”</w:t>
+      </w:r>
+    </w:p>
+    <w:p>
+      <w:pPr>
+        <w:rPr>
+          <w:lang w:val="en-GB"/>
+        </w:rPr>
+      </w:pPr>
+      <w:r>
+        <w:rPr>
+          <w:lang w:val="en-GB"/>
+        </w:rPr>
+        <w:t>Caesar: “</w:t>
+      </w:r>
+      <w:r>
+        <w:rPr>
+          <w:lang w:val="en-GB"/>
+        </w:rPr>
+        <w:t>hngggg....</w:t>
+      </w:r>
+      <w:r>
+        <w:rPr>
+          <w:lang w:val="en-GB"/>
+        </w:rPr>
+        <w:t>”</w:t>
+      </w:r>
+      <w:r>
+        <w:rPr>
+          <w:lang w:val="en-GB"/>
+        </w:rPr>
+        <w:br/>
+        <w:t>“</w:t>
+      </w:r>
+      <w:r>
+        <w:rPr>
+          <w:lang w:val="en-GB"/>
+        </w:rPr>
+        <w:t>... now that my end is near, I finally realize that I was wrong.</w:t>
+      </w:r>
+      <w:r>
+        <w:rPr>
+          <w:lang w:val="en-GB"/>
+        </w:rPr>
+        <w:t>”</w:t>
+      </w:r>
+      <w:r>
+        <w:rPr>
+          <w:lang w:val="en-GB"/>
+        </w:rPr>
+        <w:br/>
+        <w:t>“</w:t>
+      </w:r>
+      <w:r>
+        <w:rPr>
+          <w:lang w:val="en-GB"/>
+        </w:rPr>
+        <w:t>All this bloodshed, and for what reason? Only</w:t>
+      </w:r>
+      <w:r>
+        <w:rPr>
+          <w:lang w:val="en-GB"/>
+        </w:rPr>
+        <w:t xml:space="preserve"> for</w:t>
+      </w:r>
+      <w:r>
+        <w:rPr>
+          <w:lang w:val="en-GB"/>
+        </w:rPr>
+        <w:t xml:space="preserve"> power, power over the land, power over the people.</w:t>
+      </w:r>
+      <w:r>
+        <w:rPr>
+          <w:lang w:val="en-GB"/>
+        </w:rPr>
+        <w:t>”</w:t>
+      </w:r>
+      <w:r>
+        <w:rPr>
+          <w:lang w:val="en-GB"/>
+        </w:rPr>
+        <w:br/>
+        <w:t>“</w:t>
+      </w:r>
+      <w:r>
+        <w:rPr>
+          <w:lang w:val="en-GB"/>
+        </w:rPr>
+        <w:t xml:space="preserve">But I now see that </w:t>
+      </w:r>
+      <w:r>
+        <w:rPr>
+          <w:lang w:val="en-GB"/>
+        </w:rPr>
+        <w:t xml:space="preserve">one </w:t>
+      </w:r>
+      <w:r>
+        <w:rPr>
+          <w:lang w:val="en-GB"/>
+        </w:rPr>
+        <w:t>cannot permanently rule over people with force.</w:t>
+      </w:r>
+      <w:r>
+        <w:rPr>
+          <w:lang w:val="en-GB"/>
+        </w:rPr>
+        <w:t>”</w:t>
+      </w:r>
+      <w:r>
+        <w:rPr>
+          <w:lang w:val="en-GB"/>
+        </w:rPr>
+        <w:br/>
+        <w:t>“</w:t>
+      </w:r>
+      <w:r>
+        <w:rPr>
+          <w:lang w:val="en-GB"/>
+        </w:rPr>
+        <w:t>Let's end this fight. I will give you my Civic Crown and therefore lose all my time travelling abilities.</w:t>
+      </w:r>
+      <w:r>
+        <w:rPr>
+          <w:lang w:val="en-GB"/>
+        </w:rPr>
+        <w:t>”</w:t>
+      </w:r>
+      <w:r>
+        <w:rPr>
+          <w:lang w:val="en-GB"/>
+        </w:rPr>
+        <w:br/>
+        <w:t>“</w:t>
+      </w:r>
+      <w:r>
+        <w:rPr>
+          <w:lang w:val="en-GB"/>
+        </w:rPr>
+        <w:t>Now go, brave archae</w:t>
+      </w:r>
+      <w:r>
+        <w:rPr>
+          <w:lang w:val="en-GB"/>
+        </w:rPr>
+        <w:t>o</w:t>
+      </w:r>
+      <w:r>
+        <w:rPr>
+          <w:lang w:val="en-GB"/>
+        </w:rPr>
+        <w:t>logist, a celebration is awaiting you.</w:t>
+      </w:r>
+      <w:r>
+        <w:rPr>
+          <w:lang w:val="en-GB"/>
+        </w:rPr>
+        <w:t>”</w:t>
+      </w:r>
+    </w:p>
+    <w:p>
+      <w:pPr>
+        <w:pStyle w:val="berschrift2"/>
+        <w:rPr>
+          <w:lang w:val="en-GB"/>
+        </w:rPr>
+      </w:pPr>
+      <w:r>
+        <w:rPr>
+          <w:lang w:val="en-GB"/>
+        </w:rPr>
         <w:t>First fragment encounter</w:t>
       </w:r>
     </w:p>
@@ -1353,16 +2020,8 @@
         <w:rPr>
           <w:lang w:val="en-GB"/>
         </w:rPr>
-        <w:t xml:space="preserve">. What is happening??” </w:t>
-      </w:r>
-      <w:proofErr w:type="spellStart"/>
-      <w:r>
-        <w:rPr>
-          <w:lang w:val="en-GB"/>
-        </w:rPr>
-        <w:t>Aaaaaah</w:t>
-      </w:r>
-      <w:proofErr w:type="spellEnd"/>
+        <w:t>. What is happening??” Aaaaaah</w:t>
+      </w:r>
       <w:r>
         <w:rPr>
           <w:lang w:val="en-GB"/>
@@ -1420,6 +2079,12 @@
         <w:rPr>
           <w:lang w:val="en-GB"/>
         </w:rPr>
+        <w:t xml:space="preserve">AH: </w:t>
+      </w:r>
+      <w:r>
+        <w:rPr>
+          <w:lang w:val="en-GB"/>
+        </w:rPr>
         <w:t>“Here we go again…”</w:t>
       </w:r>
     </w:p>
@@ -1434,6 +2099,53 @@
         <w:rPr>
           <w:lang w:val="en-GB"/>
         </w:rPr>
+        <w:t>Last fragment encounter</w:t>
+      </w:r>
+    </w:p>
+    <w:p>
+      <w:pPr>
+        <w:rPr>
+          <w:lang w:val="en-GB"/>
+        </w:rPr>
+      </w:pPr>
+      <w:r>
+        <w:rPr>
+          <w:lang w:val="en-GB"/>
+        </w:rPr>
+        <w:t>&lt;At fragment&gt;</w:t>
+      </w:r>
+    </w:p>
+    <w:p>
+      <w:pPr>
+        <w:rPr>
+          <w:lang w:val="en-GB"/>
+        </w:rPr>
+      </w:pPr>
+      <w:r>
+        <w:rPr>
+          <w:lang w:val="en-GB"/>
+        </w:rPr>
+        <w:lastRenderedPageBreak/>
+        <w:t xml:space="preserve">AH: </w:t>
+      </w:r>
+      <w:r>
+        <w:rPr>
+          <w:lang w:val="en-GB"/>
+        </w:rPr>
+        <w:t>“Let’s do this!”</w:t>
+      </w:r>
+    </w:p>
+    <w:p>
+      <w:pPr>
+        <w:pStyle w:val="berschrift2"/>
+        <w:rPr>
+          <w:lang w:val="en-GB"/>
+        </w:rPr>
+      </w:pPr>
+      <w:r>
+        <w:rPr>
+          <w:lang w:val="en-GB"/>
+        </w:rPr>
         <w:t>Touch fragment again description</w:t>
       </w:r>
     </w:p>
@@ -1504,7 +2216,37 @@
         <w:rPr>
           <w:lang w:val="en-GB"/>
         </w:rPr>
-        <w:t xml:space="preserve"> Khafre (2558-2532 BC). The statue is intact except for its nose, which is missing completely. The artefact shown here is supposed to be a fragment of its nose. </w:t>
+        <w:t xml:space="preserve"> Khafre (2558-2532 BC). </w:t>
+      </w:r>
+      <w:r>
+        <w:rPr>
+          <w:lang w:val="en-GB"/>
+        </w:rPr>
+        <w:t>The artefact shown here is an exact replica of the statue</w:t>
+      </w:r>
+      <w:r>
+        <w:rPr>
+          <w:lang w:val="en-GB"/>
+        </w:rPr>
+        <w:t>.</w:t>
+      </w:r>
+      <w:r>
+        <w:rPr>
+          <w:lang w:val="en-GB"/>
+        </w:rPr>
+        <w:t xml:space="preserve"> </w:t>
+      </w:r>
+      <w:r>
+        <w:rPr>
+          <w:lang w:val="en-GB"/>
+        </w:rPr>
+        <w:t>The statue is intact except for its nose, which is missing completely.</w:t>
+      </w:r>
+      <w:r>
+        <w:rPr>
+          <w:lang w:val="en-GB"/>
+        </w:rPr>
+        <w:t xml:space="preserve"> </w:t>
       </w:r>
       <w:r>
         <w:rPr>
@@ -1632,6 +2374,82 @@
     </w:p>
     <w:p>
       <w:pPr>
+        <w:pStyle w:val="berschrift2"/>
+        <w:rPr>
+          <w:lang w:val="en-GB"/>
+        </w:rPr>
+      </w:pPr>
+      <w:r>
+        <w:rPr>
+          <w:lang w:val="en-GB"/>
+        </w:rPr>
+        <w:t>Civic Crown description</w:t>
+      </w:r>
+    </w:p>
+    <w:p>
+      <w:pPr>
+        <w:rPr>
+          <w:lang w:val="en-GB"/>
+        </w:rPr>
+      </w:pPr>
+      <w:r>
+        <w:rPr>
+          <w:lang w:val="en-GB"/>
+        </w:rPr>
+        <w:t xml:space="preserve">“The roman empire, lasting from 27 BC to AD 395 (as a unified entity), was one of the largest empires that ever existed. At its greatest extent, it included the complete Mediterranean shoreline and also large parts of the </w:t>
+      </w:r>
+      <w:r>
+        <w:rPr>
+          <w:lang w:val="en-GB"/>
+        </w:rPr>
+        <w:t>M</w:t>
+      </w:r>
+      <w:r>
+        <w:rPr>
+          <w:lang w:val="en-GB"/>
+        </w:rPr>
+        <w:t xml:space="preserve">iddle </w:t>
+      </w:r>
+      <w:r>
+        <w:rPr>
+          <w:lang w:val="en-GB"/>
+        </w:rPr>
+        <w:t>E</w:t>
+      </w:r>
+      <w:r>
+        <w:rPr>
+          <w:lang w:val="en-GB"/>
+        </w:rPr>
+        <w:t>ast and the British Isles. ”After a long period of democracy, Julius Caesar became the first dictator of Rome, before he was assassinated in 44 BC.”</w:t>
+      </w:r>
+      <w:r>
+        <w:rPr>
+          <w:lang w:val="en-GB"/>
+        </w:rPr>
+        <w:br/>
+        <w:t>“</w:t>
+      </w:r>
+      <w:r>
+        <w:rPr>
+          <w:lang w:val="en-GB"/>
+        </w:rPr>
+        <w:t xml:space="preserve">It is believed that the artefact displayed here is a fragment of Caesar’s Civic Crown, one of the highest military awards for a Roman general, which </w:t>
+      </w:r>
+      <w:r>
+        <w:rPr>
+          <w:lang w:val="en-GB"/>
+        </w:rPr>
+        <w:t xml:space="preserve">he </w:t>
+      </w:r>
+      <w:r>
+        <w:rPr>
+          <w:lang w:val="en-GB"/>
+        </w:rPr>
+        <w:t>was awarded for his service in the Siege of Mytilene in 81 BC.”</w:t>
+      </w:r>
+    </w:p>
+    <w:p>
+      <w:pPr>
         <w:pStyle w:val="berschrift1"/>
         <w:rPr>
           <w:lang w:val="en-GB"/>
@@ -1686,14 +2504,49 @@
         <w:rPr>
           <w:lang w:val="en-GB"/>
         </w:rPr>
-        <w:t xml:space="preserve">to a foreign country after university to start working on archaeological sites. But he hasn’t </w:t>
-      </w:r>
+        <w:t>to a foreign country after university to start working on archaeological sites. But he hasn’t been feeling well lately, so it seemed right to stay in the country for now and also strengthen his knowledge in artefacts and lost civilizations all around the world.</w:t>
+      </w:r>
+    </w:p>
+    <w:p>
+      <w:pPr>
+        <w:pStyle w:val="berschrift2"/>
+        <w:rPr>
+          <w:lang w:val="en-GB"/>
+        </w:rPr>
+      </w:pPr>
+      <w:r>
+        <w:rPr>
+          <w:lang w:val="en-GB"/>
+        </w:rPr>
+        <w:t>Jan</w:t>
+      </w:r>
+    </w:p>
+    <w:p>
+      <w:pPr>
+        <w:rPr>
+          <w:lang w:val="en-GB"/>
+        </w:rPr>
+      </w:pPr>
+      <w:r>
+        <w:rPr>
+          <w:lang w:val="en-GB"/>
+        </w:rPr>
+        <w:t>Mysterious old man who has been working in the museum for a long time. He seems to know a lot more than what his simple job here would suggest.</w:t>
+      </w:r>
+    </w:p>
+    <w:p>
+      <w:pPr>
+        <w:pStyle w:val="berschrift1"/>
+        <w:rPr>
+          <w:lang w:val="en-GB"/>
+        </w:rPr>
+      </w:pPr>
       <w:r>
         <w:rPr>
           <w:lang w:val="en-GB"/>
         </w:rPr>
         <w:lastRenderedPageBreak/>
-        <w:t>been feeling well lately, so it seemed right to stay in the country for now and also strengthen his knowledge in artefacts and lost civilizations all around the world.</w:t>
+        <w:t>Old dialogues</w:t>
       </w:r>
     </w:p>
     <w:p>
@@ -1707,47 +2560,6 @@
         <w:rPr>
           <w:lang w:val="en-GB"/>
         </w:rPr>
-        <w:t>Jan</w:t>
-      </w:r>
-    </w:p>
-    <w:p>
-      <w:pPr>
-        <w:rPr>
-          <w:lang w:val="en-GB"/>
-        </w:rPr>
-      </w:pPr>
-      <w:r>
-        <w:rPr>
-          <w:lang w:val="en-GB"/>
-        </w:rPr>
-        <w:t>Mysterious old man who has been working in the museum for a long time. He seems to know a lot more than what his simple job here would suggest.</w:t>
-      </w:r>
-    </w:p>
-    <w:p>
-      <w:pPr>
-        <w:pStyle w:val="berschrift1"/>
-        <w:rPr>
-          <w:lang w:val="en-GB"/>
-        </w:rPr>
-      </w:pPr>
-      <w:r>
-        <w:rPr>
-          <w:lang w:val="en-GB"/>
-        </w:rPr>
-        <w:t>Old dialogues</w:t>
-      </w:r>
-    </w:p>
-    <w:p>
-      <w:pPr>
-        <w:pStyle w:val="berschrift2"/>
-        <w:rPr>
-          <w:lang w:val="en-GB"/>
-        </w:rPr>
-      </w:pPr>
-      <w:r>
-        <w:rPr>
-          <w:lang w:val="en-GB"/>
-        </w:rPr>
         <w:t>Talk with Khafre</w:t>
       </w:r>
       <w:r>
@@ -1773,21 +2585,7 @@
         <w:rPr>
           <w:lang w:val="en-GB"/>
         </w:rPr>
-        <w:t xml:space="preserve">Hello my name is </w:t>
-      </w:r>
-      <w:proofErr w:type="spellStart"/>
-      <w:r>
-        <w:rPr>
-          <w:lang w:val="en-GB"/>
-        </w:rPr>
-        <w:t>chafre</w:t>
-      </w:r>
-      <w:proofErr w:type="spellEnd"/>
-      <w:r>
-        <w:rPr>
-          <w:lang w:val="en-GB"/>
-        </w:rPr>
-        <w:t>, how did you find me?</w:t>
+        <w:t>Hello my name is chafre, how did you find me?</w:t>
       </w:r>
       <w:r>
         <w:rPr>
@@ -1824,38 +2622,8 @@
         <w:rPr>
           <w:lang w:val="en-GB"/>
         </w:rPr>
-        <w:t xml:space="preserve">Yes and I’m also a very skilled time </w:t>
-      </w:r>
-      <w:proofErr w:type="spellStart"/>
-      <w:r>
-        <w:rPr>
-          <w:lang w:val="en-GB"/>
-        </w:rPr>
-        <w:t>traveler</w:t>
-      </w:r>
-      <w:proofErr w:type="spellEnd"/>
-      <w:r>
-        <w:rPr>
-          <w:lang w:val="en-GB"/>
-        </w:rPr>
-        <w:t xml:space="preserve">.  Do you heard what human beings did with the great sphinx of </w:t>
-      </w:r>
-      <w:proofErr w:type="spellStart"/>
-      <w:proofErr w:type="gramStart"/>
-      <w:r>
-        <w:rPr>
-          <w:lang w:val="en-GB"/>
-        </w:rPr>
-        <w:t>gizeh</w:t>
-      </w:r>
-      <w:proofErr w:type="spellEnd"/>
-      <w:r>
-        <w:rPr>
-          <w:lang w:val="en-GB"/>
-        </w:rPr>
-        <w:t>.</w:t>
-      </w:r>
-      <w:proofErr w:type="gramEnd"/>
+        <w:t>Yes and I’m also a very skilled time traveler.  Do you heard what human beings did with the great sphinx of gizeh.</w:t>
+      </w:r>
       <w:r>
         <w:rPr>
           <w:lang w:val="en-GB"/>
@@ -1929,21 +2697,7 @@
         <w:rPr>
           <w:lang w:val="en-GB"/>
         </w:rPr>
-        <w:t xml:space="preserve">Then </w:t>
-      </w:r>
-      <w:proofErr w:type="spellStart"/>
-      <w:r>
-        <w:rPr>
-          <w:lang w:val="en-GB"/>
-        </w:rPr>
-        <w:t>i</w:t>
-      </w:r>
-      <w:proofErr w:type="spellEnd"/>
-      <w:r>
-        <w:rPr>
-          <w:lang w:val="en-GB"/>
-        </w:rPr>
-        <w:t xml:space="preserve"> have a present for you.</w:t>
+        <w:t>Then i have a present for you.</w:t>
       </w:r>
       <w:r>
         <w:rPr>
@@ -1955,21 +2709,7 @@
         <w:rPr>
           <w:lang w:val="en-GB"/>
         </w:rPr>
-        <w:t xml:space="preserve">I use my holy power to provide a whole new Sphinx monument for your </w:t>
-      </w:r>
-      <w:proofErr w:type="spellStart"/>
-      <w:r>
-        <w:rPr>
-          <w:lang w:val="en-GB"/>
-        </w:rPr>
-        <w:t>museuem</w:t>
-      </w:r>
-      <w:proofErr w:type="spellEnd"/>
-      <w:r>
-        <w:rPr>
-          <w:lang w:val="en-GB"/>
-        </w:rPr>
-        <w:t>.</w:t>
+        <w:t>I use my holy power to provide a whole new Sphinx monument for your museuem.</w:t>
       </w:r>
       <w:r>
         <w:rPr>

</xml_diff>

<commit_message>
Add diversity swords, fix bugs, add sound toggle
</commit_message>
<xml_diff>
--- a/Other/Dialogues.docx
+++ b/Other/Dialogues.docx
@@ -822,7 +822,7 @@
         <w:rPr>
           <w:lang w:val="en-GB"/>
         </w:rPr>
-        <w:t>Jan: “Don’t you realize, young man, I am YOU! When I was your age, I lived through all the same events.”</w:t>
+        <w:t>Jan: “Don’t you realize, young man, I am YOU! When I was your age, I lived through the same events.”</w:t>
       </w:r>
       <w:r>
         <w:rPr>
@@ -836,7 +836,19 @@
           <w:lang w:val="en-GB"/>
         </w:rPr>
         <w:br/>
-        <w:t>“For years, I’ve been trying to catch him afterwards, but time has made me an old white man. So I’ve continued this temporal loop by travelling back and guiding you.”</w:t>
+        <w:t xml:space="preserve">“For years, I’ve been trying to catch him afterwards, but time has made me </w:t>
+      </w:r>
+      <w:r>
+        <w:rPr>
+          <w:lang w:val="en-GB"/>
+        </w:rPr>
+        <w:t xml:space="preserve">become </w:t>
+      </w:r>
+      <w:r>
+        <w:rPr>
+          <w:lang w:val="en-GB"/>
+        </w:rPr>
+        <w:t>an old white man. So I’ve continued this temporal loop by travelling back and guiding you.”</w:t>
       </w:r>
       <w:r>
         <w:rPr>
@@ -1677,7 +1689,19 @@
         <w:rPr>
           <w:lang w:val="en-GB"/>
         </w:rPr>
-        <w:t>AH: “Aaaah!”</w:t>
+        <w:t>AH: “Aaaah!</w:t>
+      </w:r>
+      <w:r>
+        <w:rPr>
+          <w:lang w:val="en-GB"/>
+        </w:rPr>
+        <w:t xml:space="preserve"> My eye!</w:t>
+      </w:r>
+      <w:r>
+        <w:rPr>
+          <w:lang w:val="en-GB"/>
+        </w:rPr>
+        <w:t>”</w:t>
       </w:r>
     </w:p>
     <w:p>
@@ -2222,13 +2246,7 @@
         <w:rPr>
           <w:lang w:val="en-GB"/>
         </w:rPr>
-        <w:t>The artefact shown here is an exact replica of the statue</w:t>
-      </w:r>
-      <w:r>
-        <w:rPr>
-          <w:lang w:val="en-GB"/>
-        </w:rPr>
-        <w:t>.</w:t>
+        <w:t>The artefact shown here is an exact replica of the statue.</w:t>
       </w:r>
       <w:r>
         <w:rPr>

</xml_diff>